<commit_message>
added some mitigation strategies
</commit_message>
<xml_diff>
--- a/follow_up_project/journal.docx
+++ b/follow_up_project/journal.docx
@@ -12,6 +12,305 @@
       <w:r>
         <w:rPr>
           <w:lang w:val="nl-NL"/>
+        </w:rPr>
+        <w:t>18-07: Mels + Cleo</w:t>
+      </w:r>
+    </w:p>
+    <w:p>
+      <w:pPr>
+        <w:pStyle w:val="Lijstalinea"/>
+        <w:numPr>
+          <w:ilvl w:val="0"/>
+          <w:numId w:val="3"/>
+        </w:numPr>
+        <w:rPr>
+          <w:lang w:val="en-US"/>
+        </w:rPr>
+      </w:pPr>
+      <w:r>
+        <w:rPr>
+          <w:lang w:val="en-US"/>
+        </w:rPr>
+        <w:t xml:space="preserve">Cleo: </w:t>
+      </w:r>
+      <w:r>
+        <w:rPr>
+          <w:lang w:val="en-US"/>
+        </w:rPr>
+        <w:t>Adjusted followup.py to u</w:t>
+      </w:r>
+      <w:r>
+        <w:rPr>
+          <w:lang w:val="en-US"/>
+        </w:rPr>
+        <w:t xml:space="preserve">se Least used Links and Max used Links in a certain time window </w:t>
+      </w:r>
+      <w:proofErr w:type="spellStart"/>
+      <w:r>
+        <w:rPr>
+          <w:lang w:val="en-US"/>
+        </w:rPr>
+        <w:t>T_begin</w:t>
+      </w:r>
+      <w:proofErr w:type="spellEnd"/>
+      <w:r>
+        <w:rPr>
+          <w:lang w:val="en-US"/>
+        </w:rPr>
+        <w:t xml:space="preserve"> till </w:t>
+      </w:r>
+      <w:proofErr w:type="spellStart"/>
+      <w:r>
+        <w:rPr>
+          <w:lang w:val="en-US"/>
+        </w:rPr>
+        <w:t>T_end</w:t>
+      </w:r>
+      <w:proofErr w:type="spellEnd"/>
+    </w:p>
+    <w:p>
+      <w:pPr>
+        <w:pStyle w:val="Lijstalinea"/>
+        <w:numPr>
+          <w:ilvl w:val="0"/>
+          <w:numId w:val="3"/>
+        </w:numPr>
+        <w:rPr>
+          <w:lang w:val="en-US"/>
+        </w:rPr>
+      </w:pPr>
+      <w:proofErr w:type="spellStart"/>
+      <w:r>
+        <w:rPr>
+          <w:lang w:val="en-US"/>
+        </w:rPr>
+        <w:t>Mels</w:t>
+      </w:r>
+      <w:proofErr w:type="spellEnd"/>
+      <w:r>
+        <w:rPr>
+          <w:lang w:val="en-US"/>
+        </w:rPr>
+        <w:t xml:space="preserve">: Adjusted followup.py to use isolation in a certain time window. </w:t>
+      </w:r>
+    </w:p>
+    <w:p>
+      <w:pPr>
+        <w:pStyle w:val="Lijstalinea"/>
+        <w:numPr>
+          <w:ilvl w:val="0"/>
+          <w:numId w:val="3"/>
+        </w:numPr>
+        <w:rPr>
+          <w:lang w:val="en-US"/>
+        </w:rPr>
+      </w:pPr>
+      <w:r>
+        <w:rPr>
+          <w:lang w:val="en-US"/>
+        </w:rPr>
+        <w:t xml:space="preserve">Cost of mitigation = </w:t>
+      </w:r>
+      <w:r>
+        <w:rPr>
+          <w:b/>
+          <w:bCs/>
+          <w:lang w:val="en-US"/>
+        </w:rPr>
+        <w:t xml:space="preserve">percentage of links </w:t>
+      </w:r>
+      <w:r>
+        <w:rPr>
+          <w:lang w:val="en-US"/>
+        </w:rPr>
+        <w:t>cut (from total # of links in the mitigation time window)!</w:t>
+      </w:r>
+    </w:p>
+    <w:p>
+      <w:pPr>
+        <w:pStyle w:val="Lijstalinea"/>
+        <w:numPr>
+          <w:ilvl w:val="0"/>
+          <w:numId w:val="3"/>
+        </w:numPr>
+        <w:rPr>
+          <w:lang w:val="en-US"/>
+        </w:rPr>
+      </w:pPr>
+      <w:r>
+        <w:rPr>
+          <w:lang w:val="en-US"/>
+        </w:rPr>
+        <w:t xml:space="preserve">Cleo: created script to determine T10%, T20% </w:t>
+      </w:r>
+      <w:proofErr w:type="spellStart"/>
+      <w:r>
+        <w:rPr>
+          <w:lang w:val="en-US"/>
+        </w:rPr>
+        <w:t>etc</w:t>
+      </w:r>
+      <w:proofErr w:type="spellEnd"/>
+      <w:r>
+        <w:rPr>
+          <w:lang w:val="en-US"/>
+        </w:rPr>
+        <w:t xml:space="preserve">: the timestep at which for instance 10% of nodes is infected. In her paper she used this to compare the time windows over different datasets (for instance by running mitigation from T10% to 2*T10%. </w:t>
+      </w:r>
+    </w:p>
+    <w:p>
+      <w:pPr>
+        <w:rPr>
+          <w:lang w:val="en-US"/>
+        </w:rPr>
+      </w:pPr>
+      <w:r>
+        <w:rPr>
+          <w:lang w:val="en-US"/>
+        </w:rPr>
+        <w:t xml:space="preserve">For next time: Decide in which time windows to plot the mitigation strategies and plot this for different percentages of links cut! </w:t>
+      </w:r>
+    </w:p>
+    <w:p>
+      <w:pPr>
+        <w:rPr>
+          <w:lang w:val="en-US"/>
+        </w:rPr>
+      </w:pPr>
+    </w:p>
+    <w:p>
+      <w:pPr>
+        <w:rPr>
+          <w:lang w:val="en-US"/>
+        </w:rPr>
+      </w:pPr>
+      <w:r>
+        <w:rPr>
+          <w:rStyle w:val="Kop2Char"/>
+        </w:rPr>
+        <w:t xml:space="preserve">06-07: </w:t>
+      </w:r>
+      <w:r>
+        <w:rPr>
+          <w:rStyle w:val="Kop2Char"/>
+        </w:rPr>
+        <w:t>Thierry + Cleo</w:t>
+      </w:r>
+    </w:p>
+    <w:p>
+      <w:pPr>
+        <w:rPr>
+          <w:lang w:val="en-US"/>
+        </w:rPr>
+      </w:pPr>
+      <w:r>
+        <w:rPr>
+          <w:lang w:val="en-US"/>
+        </w:rPr>
+        <w:t xml:space="preserve">run and rescale datasets to </w:t>
+      </w:r>
+      <w:proofErr w:type="spellStart"/>
+      <w:r>
+        <w:rPr>
+          <w:lang w:val="en-US"/>
+        </w:rPr>
+        <w:t>Tmax</w:t>
+      </w:r>
+      <w:proofErr w:type="spellEnd"/>
+      <w:r>
+        <w:rPr>
+          <w:lang w:val="en-US"/>
+        </w:rPr>
+        <w:t xml:space="preserve"> = 1. </w:t>
+      </w:r>
+    </w:p>
+    <w:p>
+      <w:pPr>
+        <w:rPr>
+          <w:lang w:val="en-US"/>
+        </w:rPr>
+      </w:pPr>
+      <w:r>
+        <w:rPr>
+          <w:lang w:val="en-US"/>
+        </w:rPr>
+        <w:t xml:space="preserve">This is the figure, the </w:t>
+      </w:r>
+      <w:proofErr w:type="spellStart"/>
+      <w:r>
+        <w:rPr>
+          <w:lang w:val="en-US"/>
+        </w:rPr>
+        <w:t>npy</w:t>
+      </w:r>
+      <w:proofErr w:type="spellEnd"/>
+      <w:r>
+        <w:rPr>
+          <w:lang w:val="en-US"/>
+        </w:rPr>
+        <w:t xml:space="preserve"> arrays in the folder are the arrays for beta = 1 and no recovery. Analysis and plot was done in a separate file. </w:t>
+      </w:r>
+    </w:p>
+    <w:p>
+      <w:pPr>
+        <w:rPr>
+          <w:lang w:val="en-US"/>
+        </w:rPr>
+      </w:pPr>
+      <w:r>
+        <w:drawing>
+          <wp:inline distT="0" distB="0" distL="0" distR="0" wp14:anchorId="1D456A99" wp14:editId="57F892B9">
+            <wp:extent cx="4067175" cy="2686050"/>
+            <wp:effectExtent l="0" t="0" r="9525" b="0"/>
+            <wp:docPr id="1" name="Afbeelding 1"/>
+            <wp:cNvGraphicFramePr>
+              <a:graphicFrameLocks xmlns:a="http://schemas.openxmlformats.org/drawingml/2006/main" noChangeAspect="1"/>
+            </wp:cNvGraphicFramePr>
+            <a:graphic xmlns:a="http://schemas.openxmlformats.org/drawingml/2006/main">
+              <a:graphicData uri="http://schemas.openxmlformats.org/drawingml/2006/picture">
+                <pic:pic xmlns:pic="http://schemas.openxmlformats.org/drawingml/2006/picture">
+                  <pic:nvPicPr>
+                    <pic:cNvPr id="1" name=""/>
+                    <pic:cNvPicPr/>
+                  </pic:nvPicPr>
+                  <pic:blipFill>
+                    <a:blip r:embed="rId5">
+                      <a:extLst>
+                        <a:ext uri="{28A0092B-C50C-407E-A947-70E740481C1C}">
+                          <a14:useLocalDpi xmlns:a14="http://schemas.microsoft.com/office/drawing/2010/main" val="0"/>
+                        </a:ext>
+                      </a:extLst>
+                    </a:blip>
+                    <a:stretch>
+                      <a:fillRect/>
+                    </a:stretch>
+                  </pic:blipFill>
+                  <pic:spPr>
+                    <a:xfrm>
+                      <a:off x="0" y="0"/>
+                      <a:ext cx="4067175" cy="2686050"/>
+                    </a:xfrm>
+                    <a:prstGeom prst="rect">
+                      <a:avLst/>
+                    </a:prstGeom>
+                  </pic:spPr>
+                </pic:pic>
+              </a:graphicData>
+            </a:graphic>
+          </wp:inline>
+        </w:drawing>
+      </w:r>
+    </w:p>
+    <w:p>
+      <w:pPr>
+        <w:pStyle w:val="Kop2"/>
+        <w:rPr>
+          <w:lang w:val="en-US"/>
+        </w:rPr>
+      </w:pPr>
+      <w:r>
+        <w:rPr>
+          <w:lang w:val="en-US"/>
         </w:rPr>
         <w:t>25-05: Della + Cleo</w:t>
       </w:r>
@@ -86,7 +385,21 @@
         <w:rPr>
           <w:lang w:val="en-US"/>
         </w:rPr>
-        <w:t>The data HS datasets should now be imported in the same fashion as the ordered MIT data set. The nodes are ordened from 0 to a maximum number.</w:t>
+        <w:t xml:space="preserve">The data HS datasets should now be imported in the same fashion as the ordered MIT data set. The nodes are </w:t>
+      </w:r>
+      <w:proofErr w:type="spellStart"/>
+      <w:r>
+        <w:rPr>
+          <w:lang w:val="en-US"/>
+        </w:rPr>
+        <w:t>ordened</w:t>
+      </w:r>
+      <w:proofErr w:type="spellEnd"/>
+      <w:r>
+        <w:rPr>
+          <w:lang w:val="en-US"/>
+        </w:rPr>
+        <w:t xml:space="preserve"> from 0 to a maximum number.</w:t>
       </w:r>
     </w:p>
     <w:p>
@@ -201,7 +514,36 @@
         <w:rPr>
           <w:lang w:val="en-US"/>
         </w:rPr>
-        <w:t>Primary School (31) seems devided into two seperate days: https://journals.plos.org/plosone/article?id=10.1371/journal.pone.0023176</w:t>
+        <w:lastRenderedPageBreak/>
+        <w:t xml:space="preserve">Primary School (31) seems </w:t>
+      </w:r>
+      <w:proofErr w:type="spellStart"/>
+      <w:r>
+        <w:rPr>
+          <w:lang w:val="en-US"/>
+        </w:rPr>
+        <w:t>devided</w:t>
+      </w:r>
+      <w:proofErr w:type="spellEnd"/>
+      <w:r>
+        <w:rPr>
+          <w:lang w:val="en-US"/>
+        </w:rPr>
+        <w:t xml:space="preserve"> into two </w:t>
+      </w:r>
+      <w:proofErr w:type="spellStart"/>
+      <w:r>
+        <w:rPr>
+          <w:lang w:val="en-US"/>
+        </w:rPr>
+        <w:t>seperate</w:t>
+      </w:r>
+      <w:proofErr w:type="spellEnd"/>
+      <w:r>
+        <w:rPr>
+          <w:lang w:val="en-US"/>
+        </w:rPr>
+        <w:t xml:space="preserve"> days: https://journals.plos.org/plosone/article?id=10.1371/journal.pone.0023176</w:t>
       </w:r>
     </w:p>
     <w:p>
@@ -348,11 +690,19 @@
           <w:lang w:val="en-US"/>
         </w:rPr>
       </w:pPr>
-      <w:r>
-        <w:rPr>
-          <w:lang w:val="en-US"/>
-        </w:rPr>
-        <w:t xml:space="preserve">COllegemsg (39) </w:t>
+      <w:proofErr w:type="spellStart"/>
+      <w:r>
+        <w:rPr>
+          <w:lang w:val="en-US"/>
+        </w:rPr>
+        <w:t>COllegemsg</w:t>
+      </w:r>
+      <w:proofErr w:type="spellEnd"/>
+      <w:r>
+        <w:rPr>
+          <w:lang w:val="en-US"/>
+        </w:rPr>
+        <w:t xml:space="preserve"> (39) </w:t>
       </w:r>
     </w:p>
     <w:p>
@@ -375,6 +725,119 @@
 <file path=word/numbering.xml><?xml version="1.0" encoding="utf-8"?>
 <w:numbering xmlns:wpc="http://schemas.microsoft.com/office/word/2010/wordprocessingCanvas" xmlns:cx="http://schemas.microsoft.com/office/drawing/2014/chartex" xmlns:cx1="http://schemas.microsoft.com/office/drawing/2015/9/8/chartex" xmlns:cx2="http://schemas.microsoft.com/office/drawing/2015/10/21/chartex" xmlns:cx3="http://schemas.microsoft.com/office/drawing/2016/5/9/chartex" xmlns:cx4="http://schemas.microsoft.com/office/drawing/2016/5/10/chartex" xmlns:cx5="http://schemas.microsoft.com/office/drawing/2016/5/11/chartex" xmlns:cx6="http://schemas.microsoft.com/office/drawing/2016/5/12/chartex" xmlns:cx7="http://schemas.microsoft.com/office/drawing/2016/5/13/chartex" xmlns:cx8="http://schemas.microsoft.com/office/drawing/2016/5/14/chartex" xmlns:mc="http://schemas.openxmlformats.org/markup-compatibility/2006" xmlns:aink="http://schemas.microsoft.com/office/drawing/2016/ink" xmlns:am3d="http://schemas.microsoft.com/office/drawing/2017/model3d" xmlns:o="urn:schemas-microsoft-com:office:office" xmlns:r="http://schemas.openxmlformats.org/officeDocument/2006/relationships" xmlns:m="http://schemas.openxmlformats.org/officeDocument/2006/math" xmlns:v="urn:schemas-microsoft-com:vml" xmlns:wp14="http://schemas.microsoft.com/office/word/2010/wordprocessingDrawing" xmlns:wp="http://schemas.openxmlformats.org/drawingml/2006/wordprocessingDrawing" xmlns:w10="urn:schemas-microsoft-com:office:word" xmlns:w="http://schemas.openxmlformats.org/wordprocessingml/2006/main" xmlns:w14="http://schemas.microsoft.com/office/word/2010/wordml" xmlns:w15="http://schemas.microsoft.com/office/word/2012/wordml" xmlns:w16cex="http://schemas.microsoft.com/office/word/2018/wordml/cex" xmlns:w16cid="http://schemas.microsoft.com/office/word/2016/wordml/cid" xmlns:w16="http://schemas.microsoft.com/office/word/2018/wordml" xmlns:w16se="http://schemas.microsoft.com/office/word/2015/wordml/symex" xmlns:wpg="http://schemas.microsoft.com/office/word/2010/wordprocessingGroup" xmlns:wpi="http://schemas.microsoft.com/office/word/2010/wordprocessingInk" xmlns:wne="http://schemas.microsoft.com/office/word/2006/wordml" xmlns:wps="http://schemas.microsoft.com/office/word/2010/wordprocessingShape" mc:Ignorable="w14 w15 w16se w16cid w16 w16cex wp14">
   <w:abstractNum w:abstractNumId="0" w15:restartNumberingAfterBreak="0">
+    <w:nsid w:val="0F9871E3"/>
+    <w:multiLevelType w:val="hybridMultilevel"/>
+    <w:tmpl w:val="D2E8AC4A"/>
+    <w:lvl w:ilvl="0" w:tplc="04130001">
+      <w:start w:val="1"/>
+      <w:numFmt w:val="bullet"/>
+      <w:lvlText w:val=""/>
+      <w:lvlJc w:val="left"/>
+      <w:pPr>
+        <w:ind w:left="720" w:hanging="360"/>
+      </w:pPr>
+      <w:rPr>
+        <w:rFonts w:ascii="Symbol" w:hAnsi="Symbol" w:hint="default"/>
+      </w:rPr>
+    </w:lvl>
+    <w:lvl w:ilvl="1" w:tplc="04130003" w:tentative="1">
+      <w:start w:val="1"/>
+      <w:numFmt w:val="bullet"/>
+      <w:lvlText w:val="o"/>
+      <w:lvlJc w:val="left"/>
+      <w:pPr>
+        <w:ind w:left="1440" w:hanging="360"/>
+      </w:pPr>
+      <w:rPr>
+        <w:rFonts w:ascii="Courier New" w:hAnsi="Courier New" w:cs="Courier New" w:hint="default"/>
+      </w:rPr>
+    </w:lvl>
+    <w:lvl w:ilvl="2" w:tplc="04130005" w:tentative="1">
+      <w:start w:val="1"/>
+      <w:numFmt w:val="bullet"/>
+      <w:lvlText w:val=""/>
+      <w:lvlJc w:val="left"/>
+      <w:pPr>
+        <w:ind w:left="2160" w:hanging="360"/>
+      </w:pPr>
+      <w:rPr>
+        <w:rFonts w:ascii="Wingdings" w:hAnsi="Wingdings" w:hint="default"/>
+      </w:rPr>
+    </w:lvl>
+    <w:lvl w:ilvl="3" w:tplc="04130001" w:tentative="1">
+      <w:start w:val="1"/>
+      <w:numFmt w:val="bullet"/>
+      <w:lvlText w:val=""/>
+      <w:lvlJc w:val="left"/>
+      <w:pPr>
+        <w:ind w:left="2880" w:hanging="360"/>
+      </w:pPr>
+      <w:rPr>
+        <w:rFonts w:ascii="Symbol" w:hAnsi="Symbol" w:hint="default"/>
+      </w:rPr>
+    </w:lvl>
+    <w:lvl w:ilvl="4" w:tplc="04130003" w:tentative="1">
+      <w:start w:val="1"/>
+      <w:numFmt w:val="bullet"/>
+      <w:lvlText w:val="o"/>
+      <w:lvlJc w:val="left"/>
+      <w:pPr>
+        <w:ind w:left="3600" w:hanging="360"/>
+      </w:pPr>
+      <w:rPr>
+        <w:rFonts w:ascii="Courier New" w:hAnsi="Courier New" w:cs="Courier New" w:hint="default"/>
+      </w:rPr>
+    </w:lvl>
+    <w:lvl w:ilvl="5" w:tplc="04130005" w:tentative="1">
+      <w:start w:val="1"/>
+      <w:numFmt w:val="bullet"/>
+      <w:lvlText w:val=""/>
+      <w:lvlJc w:val="left"/>
+      <w:pPr>
+        <w:ind w:left="4320" w:hanging="360"/>
+      </w:pPr>
+      <w:rPr>
+        <w:rFonts w:ascii="Wingdings" w:hAnsi="Wingdings" w:hint="default"/>
+      </w:rPr>
+    </w:lvl>
+    <w:lvl w:ilvl="6" w:tplc="04130001" w:tentative="1">
+      <w:start w:val="1"/>
+      <w:numFmt w:val="bullet"/>
+      <w:lvlText w:val=""/>
+      <w:lvlJc w:val="left"/>
+      <w:pPr>
+        <w:ind w:left="5040" w:hanging="360"/>
+      </w:pPr>
+      <w:rPr>
+        <w:rFonts w:ascii="Symbol" w:hAnsi="Symbol" w:hint="default"/>
+      </w:rPr>
+    </w:lvl>
+    <w:lvl w:ilvl="7" w:tplc="04130003" w:tentative="1">
+      <w:start w:val="1"/>
+      <w:numFmt w:val="bullet"/>
+      <w:lvlText w:val="o"/>
+      <w:lvlJc w:val="left"/>
+      <w:pPr>
+        <w:ind w:left="5760" w:hanging="360"/>
+      </w:pPr>
+      <w:rPr>
+        <w:rFonts w:ascii="Courier New" w:hAnsi="Courier New" w:cs="Courier New" w:hint="default"/>
+      </w:rPr>
+    </w:lvl>
+    <w:lvl w:ilvl="8" w:tplc="04130005" w:tentative="1">
+      <w:start w:val="1"/>
+      <w:numFmt w:val="bullet"/>
+      <w:lvlText w:val=""/>
+      <w:lvlJc w:val="left"/>
+      <w:pPr>
+        <w:ind w:left="6480" w:hanging="360"/>
+      </w:pPr>
+      <w:rPr>
+        <w:rFonts w:ascii="Wingdings" w:hAnsi="Wingdings" w:hint="default"/>
+      </w:rPr>
+    </w:lvl>
+  </w:abstractNum>
+  <w:abstractNum w:abstractNumId="1" w15:restartNumberingAfterBreak="0">
     <w:nsid w:val="302E1971"/>
     <w:multiLevelType w:val="hybridMultilevel"/>
     <w:tmpl w:val="5C5A83A4"/>
@@ -487,7 +950,7 @@
       </w:rPr>
     </w:lvl>
   </w:abstractNum>
-  <w:abstractNum w:abstractNumId="1" w15:restartNumberingAfterBreak="0">
+  <w:abstractNum w:abstractNumId="2" w15:restartNumberingAfterBreak="0">
     <w:nsid w:val="6C513961"/>
     <w:multiLevelType w:val="hybridMultilevel"/>
     <w:tmpl w:val="E3CCBFF0"/>
@@ -574,10 +1037,13 @@
     </w:lvl>
   </w:abstractNum>
   <w:num w:numId="1">
-    <w:abstractNumId w:val="0"/>
+    <w:abstractNumId w:val="1"/>
   </w:num>
   <w:num w:numId="2">
-    <w:abstractNumId w:val="1"/>
+    <w:abstractNumId w:val="2"/>
+  </w:num>
+  <w:num w:numId="3">
+    <w:abstractNumId w:val="0"/>
   </w:num>
 </w:numbering>
 </file>
@@ -984,6 +1450,27 @@
       <w:lang w:val="en-GB"/>
     </w:rPr>
   </w:style>
+  <w:style w:type="paragraph" w:styleId="Kop1">
+    <w:name w:val="heading 1"/>
+    <w:basedOn w:val="Standaard"/>
+    <w:next w:val="Standaard"/>
+    <w:link w:val="Kop1Char"/>
+    <w:uiPriority w:val="9"/>
+    <w:qFormat/>
+    <w:rsid w:val="003A064A"/>
+    <w:pPr>
+      <w:keepNext/>
+      <w:keepLines/>
+      <w:spacing w:before="240" w:after="0"/>
+      <w:outlineLvl w:val="0"/>
+    </w:pPr>
+    <w:rPr>
+      <w:rFonts w:asciiTheme="majorHAnsi" w:eastAsiaTheme="majorEastAsia" w:hAnsiTheme="majorHAnsi" w:cstheme="majorBidi"/>
+      <w:color w:val="2F5496" w:themeColor="accent1" w:themeShade="BF"/>
+      <w:sz w:val="32"/>
+      <w:szCs w:val="32"/>
+    </w:rPr>
+  </w:style>
   <w:style w:type="paragraph" w:styleId="Kop2">
     <w:name w:val="heading 2"/>
     <w:basedOn w:val="Standaard"/>
@@ -1004,6 +1491,28 @@
       <w:color w:val="2F5496" w:themeColor="accent1" w:themeShade="BF"/>
       <w:sz w:val="26"/>
       <w:szCs w:val="26"/>
+    </w:rPr>
+  </w:style>
+  <w:style w:type="paragraph" w:styleId="Kop3">
+    <w:name w:val="heading 3"/>
+    <w:basedOn w:val="Standaard"/>
+    <w:next w:val="Standaard"/>
+    <w:link w:val="Kop3Char"/>
+    <w:uiPriority w:val="9"/>
+    <w:unhideWhenUsed/>
+    <w:qFormat/>
+    <w:rsid w:val="003A064A"/>
+    <w:pPr>
+      <w:keepNext/>
+      <w:keepLines/>
+      <w:spacing w:before="40" w:after="0"/>
+      <w:outlineLvl w:val="2"/>
+    </w:pPr>
+    <w:rPr>
+      <w:rFonts w:asciiTheme="majorHAnsi" w:eastAsiaTheme="majorEastAsia" w:hAnsiTheme="majorHAnsi" w:cstheme="majorBidi"/>
+      <w:color w:val="1F3763" w:themeColor="accent1" w:themeShade="7F"/>
+      <w:sz w:val="24"/>
+      <w:szCs w:val="24"/>
     </w:rPr>
   </w:style>
   <w:style w:type="character" w:default="1" w:styleId="Standaardalinea-lettertype">
@@ -1057,6 +1566,34 @@
       <w:ind w:left="720"/>
       <w:contextualSpacing/>
     </w:pPr>
+  </w:style>
+  <w:style w:type="character" w:customStyle="1" w:styleId="Kop1Char">
+    <w:name w:val="Kop 1 Char"/>
+    <w:basedOn w:val="Standaardalinea-lettertype"/>
+    <w:link w:val="Kop1"/>
+    <w:uiPriority w:val="9"/>
+    <w:rsid w:val="003A064A"/>
+    <w:rPr>
+      <w:rFonts w:asciiTheme="majorHAnsi" w:eastAsiaTheme="majorEastAsia" w:hAnsiTheme="majorHAnsi" w:cstheme="majorBidi"/>
+      <w:color w:val="2F5496" w:themeColor="accent1" w:themeShade="BF"/>
+      <w:sz w:val="32"/>
+      <w:szCs w:val="32"/>
+      <w:lang w:val="en-GB"/>
+    </w:rPr>
+  </w:style>
+  <w:style w:type="character" w:customStyle="1" w:styleId="Kop3Char">
+    <w:name w:val="Kop 3 Char"/>
+    <w:basedOn w:val="Standaardalinea-lettertype"/>
+    <w:link w:val="Kop3"/>
+    <w:uiPriority w:val="9"/>
+    <w:rsid w:val="003A064A"/>
+    <w:rPr>
+      <w:rFonts w:asciiTheme="majorHAnsi" w:eastAsiaTheme="majorEastAsia" w:hAnsiTheme="majorHAnsi" w:cstheme="majorBidi"/>
+      <w:color w:val="1F3763" w:themeColor="accent1" w:themeShade="7F"/>
+      <w:sz w:val="24"/>
+      <w:szCs w:val="24"/>
+      <w:lang w:val="en-GB"/>
+    </w:rPr>
   </w:style>
 </w:styles>
 </file>

</xml_diff>

<commit_message>
added a program that trims unused timesteps
</commit_message>
<xml_diff>
--- a/follow_up_project/journal.docx
+++ b/follow_up_project/journal.docx
@@ -1,14 +1,16 @@
 
 <file path=word/document.xml><?xml version="1.0" encoding="utf-8"?>
-<w:document xmlns:wpc="http://schemas.microsoft.com/office/word/2010/wordprocessingCanvas" xmlns:cx="http://schemas.microsoft.com/office/drawing/2014/chartex" xmlns:cx1="http://schemas.microsoft.com/office/drawing/2015/9/8/chartex" xmlns:cx2="http://schemas.microsoft.com/office/drawing/2015/10/21/chartex" xmlns:cx3="http://schemas.microsoft.com/office/drawing/2016/5/9/chartex" xmlns:cx4="http://schemas.microsoft.com/office/drawing/2016/5/10/chartex" xmlns:cx5="http://schemas.microsoft.com/office/drawing/2016/5/11/chartex" xmlns:cx6="http://schemas.microsoft.com/office/drawing/2016/5/12/chartex" xmlns:cx7="http://schemas.microsoft.com/office/drawing/2016/5/13/chartex" xmlns:cx8="http://schemas.microsoft.com/office/drawing/2016/5/14/chartex" xmlns:mc="http://schemas.openxmlformats.org/markup-compatibility/2006" xmlns:aink="http://schemas.microsoft.com/office/drawing/2016/ink" xmlns:am3d="http://schemas.microsoft.com/office/drawing/2017/model3d" xmlns:o="urn:schemas-microsoft-com:office:office" xmlns:r="http://schemas.openxmlformats.org/officeDocument/2006/relationships" xmlns:m="http://schemas.openxmlformats.org/officeDocument/2006/math" xmlns:v="urn:schemas-microsoft-com:vml" xmlns:wp14="http://schemas.microsoft.com/office/word/2010/wordprocessingDrawing" xmlns:wp="http://schemas.openxmlformats.org/drawingml/2006/wordprocessingDrawing" xmlns:w10="urn:schemas-microsoft-com:office:word" xmlns:w="http://schemas.openxmlformats.org/wordprocessingml/2006/main" xmlns:w14="http://schemas.microsoft.com/office/word/2010/wordml" xmlns:w15="http://schemas.microsoft.com/office/word/2012/wordml" xmlns:w16cex="http://schemas.microsoft.com/office/word/2018/wordml/cex" xmlns:w16cid="http://schemas.microsoft.com/office/word/2016/wordml/cid" xmlns:w16="http://schemas.microsoft.com/office/word/2018/wordml" xmlns:w16se="http://schemas.microsoft.com/office/word/2015/wordml/symex" xmlns:wpg="http://schemas.microsoft.com/office/word/2010/wordprocessingGroup" xmlns:wpi="http://schemas.microsoft.com/office/word/2010/wordprocessingInk" xmlns:wne="http://schemas.microsoft.com/office/word/2006/wordml" xmlns:wps="http://schemas.microsoft.com/office/word/2010/wordprocessingShape" mc:Ignorable="w14 w15 w16se w16cid w16 w16cex wp14">
+<w:document xmlns:wpc="http://schemas.microsoft.com/office/word/2010/wordprocessingCanvas" xmlns:cx="http://schemas.microsoft.com/office/drawing/2014/chartex" xmlns:cx1="http://schemas.microsoft.com/office/drawing/2015/9/8/chartex" xmlns:cx2="http://schemas.microsoft.com/office/drawing/2015/10/21/chartex" xmlns:cx3="http://schemas.microsoft.com/office/drawing/2016/5/9/chartex" xmlns:cx4="http://schemas.microsoft.com/office/drawing/2016/5/10/chartex" xmlns:cx5="http://schemas.microsoft.com/office/drawing/2016/5/11/chartex" xmlns:cx6="http://schemas.microsoft.com/office/drawing/2016/5/12/chartex" xmlns:cx7="http://schemas.microsoft.com/office/drawing/2016/5/13/chartex" xmlns:cx8="http://schemas.microsoft.com/office/drawing/2016/5/14/chartex" xmlns:mc="http://schemas.openxmlformats.org/markup-compatibility/2006" xmlns:aink="http://schemas.microsoft.com/office/drawing/2016/ink" xmlns:am3d="http://schemas.microsoft.com/office/drawing/2017/model3d" xmlns:o="urn:schemas-microsoft-com:office:office" xmlns:r="http://schemas.openxmlformats.org/officeDocument/2006/relationships" xmlns:m="http://schemas.openxmlformats.org/officeDocument/2006/math" xmlns:v="urn:schemas-microsoft-com:vml" xmlns:wp14="http://schemas.microsoft.com/office/word/2010/wordprocessingDrawing" xmlns:wp="http://schemas.openxmlformats.org/drawingml/2006/wordprocessingDrawing" xmlns:w10="urn:schemas-microsoft-com:office:word" xmlns:w="http://schemas.openxmlformats.org/wordprocessingml/2006/main" xmlns:w14="http://schemas.microsoft.com/office/word/2010/wordml" xmlns:w15="http://schemas.microsoft.com/office/word/2012/wordml" xmlns:w16cid="http://schemas.microsoft.com/office/word/2016/wordml/cid" xmlns:w16se="http://schemas.microsoft.com/office/word/2015/wordml/symex" xmlns:wpg="http://schemas.microsoft.com/office/word/2010/wordprocessingGroup" xmlns:wpi="http://schemas.microsoft.com/office/word/2010/wordprocessingInk" xmlns:wne="http://schemas.microsoft.com/office/word/2006/wordml" xmlns:wps="http://schemas.microsoft.com/office/word/2010/wordprocessingShape" mc:Ignorable="w14 w15 w16se w16cid wp14">
   <w:body>
     <w:p>
       <w:pPr>
-        <w:pStyle w:val="Kop2"/>
+        <w:pStyle w:val="Heading2"/>
         <w:rPr>
           <w:lang w:val="nl-NL"/>
         </w:rPr>
       </w:pPr>
+      <w:bookmarkStart w:id="0" w:name="_Hlk46008768"/>
+      <w:bookmarkEnd w:id="0"/>
       <w:r>
         <w:rPr>
           <w:lang w:val="nl-NL"/>
@@ -18,7 +20,7 @@
     </w:p>
     <w:p>
       <w:pPr>
-        <w:pStyle w:val="Lijstalinea"/>
+        <w:pStyle w:val="ListParagraph"/>
         <w:numPr>
           <w:ilvl w:val="0"/>
           <w:numId w:val="3"/>
@@ -43,34 +45,12 @@
         <w:rPr>
           <w:lang w:val="en-US"/>
         </w:rPr>
-        <w:t xml:space="preserve">se Least used Links and Max used Links in a certain time window </w:t>
-      </w:r>
-      <w:proofErr w:type="spellStart"/>
-      <w:r>
-        <w:rPr>
-          <w:lang w:val="en-US"/>
-        </w:rPr>
-        <w:t>T_begin</w:t>
-      </w:r>
-      <w:proofErr w:type="spellEnd"/>
-      <w:r>
-        <w:rPr>
-          <w:lang w:val="en-US"/>
-        </w:rPr>
-        <w:t xml:space="preserve"> till </w:t>
-      </w:r>
-      <w:proofErr w:type="spellStart"/>
-      <w:r>
-        <w:rPr>
-          <w:lang w:val="en-US"/>
-        </w:rPr>
-        <w:t>T_end</w:t>
-      </w:r>
-      <w:proofErr w:type="spellEnd"/>
-    </w:p>
-    <w:p>
-      <w:pPr>
-        <w:pStyle w:val="Lijstalinea"/>
+        <w:t>se Least used Links and Max used Links in a certain time window T_begin till T_end</w:t>
+      </w:r>
+    </w:p>
+    <w:p>
+      <w:pPr>
+        <w:pStyle w:val="ListParagraph"/>
         <w:numPr>
           <w:ilvl w:val="0"/>
           <w:numId w:val="3"/>
@@ -79,24 +59,16 @@
           <w:lang w:val="en-US"/>
         </w:rPr>
       </w:pPr>
-      <w:proofErr w:type="spellStart"/>
-      <w:r>
-        <w:rPr>
-          <w:lang w:val="en-US"/>
-        </w:rPr>
-        <w:t>Mels</w:t>
-      </w:r>
-      <w:proofErr w:type="spellEnd"/>
-      <w:r>
-        <w:rPr>
-          <w:lang w:val="en-US"/>
-        </w:rPr>
-        <w:t xml:space="preserve">: Adjusted followup.py to use isolation in a certain time window. </w:t>
-      </w:r>
-    </w:p>
-    <w:p>
-      <w:pPr>
-        <w:pStyle w:val="Lijstalinea"/>
+      <w:r>
+        <w:rPr>
+          <w:lang w:val="en-US"/>
+        </w:rPr>
+        <w:t xml:space="preserve">Mels: Adjusted followup.py to use isolation in a certain time window. </w:t>
+      </w:r>
+    </w:p>
+    <w:p>
+      <w:pPr>
+        <w:pStyle w:val="ListParagraph"/>
         <w:numPr>
           <w:ilvl w:val="0"/>
           <w:numId w:val="3"/>
@@ -128,7 +100,7 @@
     </w:p>
     <w:p>
       <w:pPr>
-        <w:pStyle w:val="Lijstalinea"/>
+        <w:pStyle w:val="ListParagraph"/>
         <w:numPr>
           <w:ilvl w:val="0"/>
           <w:numId w:val="3"/>
@@ -141,21 +113,322 @@
         <w:rPr>
           <w:lang w:val="en-US"/>
         </w:rPr>
-        <w:t xml:space="preserve">Cleo: created script to determine T10%, T20% </w:t>
-      </w:r>
-      <w:proofErr w:type="spellStart"/>
-      <w:r>
-        <w:rPr>
-          <w:lang w:val="en-US"/>
-        </w:rPr>
-        <w:t>etc</w:t>
-      </w:r>
-      <w:proofErr w:type="spellEnd"/>
-      <w:r>
-        <w:rPr>
-          <w:lang w:val="en-US"/>
-        </w:rPr>
-        <w:t xml:space="preserve">: the timestep at which for instance 10% of nodes is infected. In her paper she used this to compare the time windows over different datasets (for instance by running mitigation from T10% to 2*T10%. </w:t>
+        <w:t xml:space="preserve">Cleo: created script to determine T10%, T20% etc: the timestep at which for instance 10% of nodes is infected. In her paper she used this to compare the time windows over different datasets (for instance by running mitigation from T10% to 2*T10%. </w:t>
+      </w:r>
+    </w:p>
+    <w:p>
+      <w:pPr>
+        <w:pStyle w:val="ListParagraph"/>
+        <w:numPr>
+          <w:ilvl w:val="0"/>
+          <w:numId w:val="3"/>
+        </w:numPr>
+        <w:rPr>
+          <w:lang w:val="en-US"/>
+        </w:rPr>
+      </w:pPr>
+      <w:r>
+        <w:rPr>
+          <w:lang w:val="en-US"/>
+        </w:rPr>
+        <w:t>Mels: added a trimming program that can delete unused timestamps, see the next figures</w:t>
+      </w:r>
+    </w:p>
+    <w:p>
+      <w:pPr>
+        <w:rPr>
+          <w:i/>
+          <w:iCs/>
+          <w:lang w:val="en-US"/>
+        </w:rPr>
+      </w:pPr>
+      <w:r>
+        <w:rPr>
+          <w:noProof/>
+          <w:lang w:val="en-US"/>
+        </w:rPr>
+        <w:drawing>
+          <wp:inline distT="0" distB="0" distL="0" distR="0" wp14:anchorId="2E393521" wp14:editId="1186F0B7">
+            <wp:extent cx="2875150" cy="1401445"/>
+            <wp:effectExtent l="0" t="0" r="1905" b="8255"/>
+            <wp:docPr id="3" name="Picture 3" descr="A picture containing antenna, object, cabinet, table&#10;&#10;Description automatically generated"/>
+            <wp:cNvGraphicFramePr>
+              <a:graphicFrameLocks xmlns:a="http://schemas.openxmlformats.org/drawingml/2006/main" noChangeAspect="1"/>
+            </wp:cNvGraphicFramePr>
+            <a:graphic xmlns:a="http://schemas.openxmlformats.org/drawingml/2006/main">
+              <a:graphicData uri="http://schemas.openxmlformats.org/drawingml/2006/picture">
+                <pic:pic xmlns:pic="http://schemas.openxmlformats.org/drawingml/2006/picture">
+                  <pic:nvPicPr>
+                    <pic:cNvPr id="3" name="Haggle_vanille.png"/>
+                    <pic:cNvPicPr/>
+                  </pic:nvPicPr>
+                  <pic:blipFill>
+                    <a:blip r:embed="rId5" cstate="print">
+                      <a:extLst>
+                        <a:ext uri="{28A0092B-C50C-407E-A947-70E740481C1C}">
+                          <a14:useLocalDpi xmlns:a14="http://schemas.microsoft.com/office/drawing/2010/main" val="0"/>
+                        </a:ext>
+                      </a:extLst>
+                    </a:blip>
+                    <a:stretch>
+                      <a:fillRect/>
+                    </a:stretch>
+                  </pic:blipFill>
+                  <pic:spPr>
+                    <a:xfrm>
+                      <a:off x="0" y="0"/>
+                      <a:ext cx="2897460" cy="1412320"/>
+                    </a:xfrm>
+                    <a:prstGeom prst="rect">
+                      <a:avLst/>
+                    </a:prstGeom>
+                  </pic:spPr>
+                </pic:pic>
+              </a:graphicData>
+            </a:graphic>
+          </wp:inline>
+        </w:drawing>
+      </w:r>
+      <w:r>
+        <w:rPr>
+          <w:noProof/>
+          <w:lang w:val="en-US"/>
+        </w:rPr>
+        <w:drawing>
+          <wp:inline distT="0" distB="0" distL="0" distR="0" wp14:anchorId="47598A01" wp14:editId="531BC098">
+            <wp:extent cx="2866028" cy="1397000"/>
+            <wp:effectExtent l="0" t="0" r="0" b="0"/>
+            <wp:docPr id="2" name="Picture 2" descr="A picture containing cabinet, sitting, table&#10;&#10;Description automatically generated"/>
+            <wp:cNvGraphicFramePr>
+              <a:graphicFrameLocks xmlns:a="http://schemas.openxmlformats.org/drawingml/2006/main" noChangeAspect="1"/>
+            </wp:cNvGraphicFramePr>
+            <a:graphic xmlns:a="http://schemas.openxmlformats.org/drawingml/2006/main">
+              <a:graphicData uri="http://schemas.openxmlformats.org/drawingml/2006/picture">
+                <pic:pic xmlns:pic="http://schemas.openxmlformats.org/drawingml/2006/picture">
+                  <pic:nvPicPr>
+                    <pic:cNvPr id="2" name="Haggle_trimmed_vanille.png"/>
+                    <pic:cNvPicPr/>
+                  </pic:nvPicPr>
+                  <pic:blipFill>
+                    <a:blip r:embed="rId6" cstate="print">
+                      <a:extLst>
+                        <a:ext uri="{28A0092B-C50C-407E-A947-70E740481C1C}">
+                          <a14:useLocalDpi xmlns:a14="http://schemas.microsoft.com/office/drawing/2010/main" val="0"/>
+                        </a:ext>
+                      </a:extLst>
+                    </a:blip>
+                    <a:stretch>
+                      <a:fillRect/>
+                    </a:stretch>
+                  </pic:blipFill>
+                  <pic:spPr>
+                    <a:xfrm>
+                      <a:off x="0" y="0"/>
+                      <a:ext cx="2900467" cy="1413787"/>
+                    </a:xfrm>
+                    <a:prstGeom prst="rect">
+                      <a:avLst/>
+                    </a:prstGeom>
+                  </pic:spPr>
+                </pic:pic>
+              </a:graphicData>
+            </a:graphic>
+          </wp:inline>
+        </w:drawing>
+      </w:r>
+      <w:r>
+        <w:rPr>
+          <w:i/>
+          <w:iCs/>
+          <w:lang w:val="en-US"/>
+        </w:rPr>
+        <w:br/>
+      </w:r>
+      <w:r>
+        <w:rPr>
+          <w:i/>
+          <w:iCs/>
+          <w:noProof/>
+          <w:lang w:val="en-US"/>
+        </w:rPr>
+        <w:drawing>
+          <wp:inline distT="0" distB="0" distL="0" distR="0" wp14:anchorId="1E2F7705" wp14:editId="36D24698">
+            <wp:extent cx="2880360" cy="1403985"/>
+            <wp:effectExtent l="0" t="0" r="0" b="5715"/>
+            <wp:docPr id="4" name="Picture 4" descr="A picture containing antenna&#10;&#10;Description automatically generated"/>
+            <wp:cNvGraphicFramePr>
+              <a:graphicFrameLocks xmlns:a="http://schemas.openxmlformats.org/drawingml/2006/main" noChangeAspect="1"/>
+            </wp:cNvGraphicFramePr>
+            <a:graphic xmlns:a="http://schemas.openxmlformats.org/drawingml/2006/main">
+              <a:graphicData uri="http://schemas.openxmlformats.org/drawingml/2006/picture">
+                <pic:pic xmlns:pic="http://schemas.openxmlformats.org/drawingml/2006/picture">
+                  <pic:nvPicPr>
+                    <pic:cNvPr id="4" name="Haggle_isolated_5000.png"/>
+                    <pic:cNvPicPr/>
+                  </pic:nvPicPr>
+                  <pic:blipFill>
+                    <a:blip r:embed="rId7" cstate="print">
+                      <a:extLst>
+                        <a:ext uri="{28A0092B-C50C-407E-A947-70E740481C1C}">
+                          <a14:useLocalDpi xmlns:a14="http://schemas.microsoft.com/office/drawing/2010/main" val="0"/>
+                        </a:ext>
+                      </a:extLst>
+                    </a:blip>
+                    <a:stretch>
+                      <a:fillRect/>
+                    </a:stretch>
+                  </pic:blipFill>
+                  <pic:spPr>
+                    <a:xfrm>
+                      <a:off x="0" y="0"/>
+                      <a:ext cx="2894887" cy="1411066"/>
+                    </a:xfrm>
+                    <a:prstGeom prst="rect">
+                      <a:avLst/>
+                    </a:prstGeom>
+                  </pic:spPr>
+                </pic:pic>
+              </a:graphicData>
+            </a:graphic>
+          </wp:inline>
+        </w:drawing>
+      </w:r>
+      <w:r>
+        <w:rPr>
+          <w:i/>
+          <w:iCs/>
+          <w:noProof/>
+          <w:lang w:val="en-US"/>
+        </w:rPr>
+        <w:drawing>
+          <wp:inline distT="0" distB="0" distL="0" distR="0" wp14:anchorId="02F05702" wp14:editId="19D5D9DB">
+            <wp:extent cx="2850058" cy="1389215"/>
+            <wp:effectExtent l="0" t="0" r="7620" b="1905"/>
+            <wp:docPr id="5" name="Picture 5" descr="A close up of a logo&#10;&#10;Description automatically generated"/>
+            <wp:cNvGraphicFramePr>
+              <a:graphicFrameLocks xmlns:a="http://schemas.openxmlformats.org/drawingml/2006/main" noChangeAspect="1"/>
+            </wp:cNvGraphicFramePr>
+            <a:graphic xmlns:a="http://schemas.openxmlformats.org/drawingml/2006/main">
+              <a:graphicData uri="http://schemas.openxmlformats.org/drawingml/2006/picture">
+                <pic:pic xmlns:pic="http://schemas.openxmlformats.org/drawingml/2006/picture">
+                  <pic:nvPicPr>
+                    <pic:cNvPr id="5" name="Haggle_trimmed_isolated_5000.png"/>
+                    <pic:cNvPicPr/>
+                  </pic:nvPicPr>
+                  <pic:blipFill>
+                    <a:blip r:embed="rId8" cstate="print">
+                      <a:extLst>
+                        <a:ext uri="{28A0092B-C50C-407E-A947-70E740481C1C}">
+                          <a14:useLocalDpi xmlns:a14="http://schemas.microsoft.com/office/drawing/2010/main" val="0"/>
+                        </a:ext>
+                      </a:extLst>
+                    </a:blip>
+                    <a:stretch>
+                      <a:fillRect/>
+                    </a:stretch>
+                  </pic:blipFill>
+                  <pic:spPr>
+                    <a:xfrm>
+                      <a:off x="0" y="0"/>
+                      <a:ext cx="2871167" cy="1399504"/>
+                    </a:xfrm>
+                    <a:prstGeom prst="rect">
+                      <a:avLst/>
+                    </a:prstGeom>
+                  </pic:spPr>
+                </pic:pic>
+              </a:graphicData>
+            </a:graphic>
+          </wp:inline>
+        </w:drawing>
+      </w:r>
+      <w:r>
+        <w:rPr>
+          <w:i/>
+          <w:iCs/>
+          <w:lang w:val="en-US"/>
+        </w:rPr>
+        <w:br/>
+      </w:r>
+      <w:r>
+        <w:rPr>
+          <w:b/>
+          <w:bCs/>
+          <w:i/>
+          <w:iCs/>
+          <w:lang w:val="en-US"/>
+        </w:rPr>
+        <w:t>Top left:</w:t>
+      </w:r>
+      <w:r>
+        <w:rPr>
+          <w:i/>
+          <w:iCs/>
+          <w:lang w:val="en-US"/>
+        </w:rPr>
+        <w:t xml:space="preserve"> Haggle 'vanille'. </w:t>
+      </w:r>
+      <w:r>
+        <w:rPr>
+          <w:b/>
+          <w:bCs/>
+          <w:i/>
+          <w:iCs/>
+          <w:lang w:val="en-US"/>
+        </w:rPr>
+        <w:t>top right:</w:t>
+      </w:r>
+      <w:r>
+        <w:rPr>
+          <w:i/>
+          <w:iCs/>
+          <w:lang w:val="en-US"/>
+        </w:rPr>
+        <w:t xml:space="preserve"> Haggle trimmed 'vanille'. </w:t>
+      </w:r>
+      <w:r>
+        <w:rPr>
+          <w:b/>
+          <w:bCs/>
+          <w:i/>
+          <w:iCs/>
+          <w:lang w:val="en-US"/>
+        </w:rPr>
+        <w:t xml:space="preserve">Bottom: </w:t>
+      </w:r>
+      <w:r>
+        <w:rPr>
+          <w:i/>
+          <w:iCs/>
+          <w:lang w:val="en-US"/>
+        </w:rPr>
+        <w:t xml:space="preserve">Isolation started at Tbegin = 3000 and with initial infection window of Tisolation = 5000 of both respectively Haggle and Haggle trimmed. </w:t>
+      </w:r>
+      <w:r>
+        <w:rPr>
+          <w:i/>
+          <w:iCs/>
+          <w:lang w:val="en-US"/>
+        </w:rPr>
+        <w:t xml:space="preserve">(all figures can be found in the </w:t>
+      </w:r>
+      <w:r>
+        <w:rPr>
+          <w:i/>
+          <w:iCs/>
+          <w:lang w:val="en-US"/>
+        </w:rPr>
+        <w:t>folder</w:t>
+      </w:r>
+      <w:bookmarkStart w:id="1" w:name="_GoBack"/>
+      <w:bookmarkEnd w:id="1"/>
+      <w:r>
+        <w:rPr>
+          <w:i/>
+          <w:iCs/>
+          <w:lang w:val="en-US"/>
+        </w:rPr>
+        <w:t>: images)</w:t>
       </w:r>
     </w:p>
     <w:p>
@@ -186,13 +459,13 @@
       </w:pPr>
       <w:r>
         <w:rPr>
-          <w:rStyle w:val="Kop2Char"/>
+          <w:rStyle w:val="Heading2Char"/>
         </w:rPr>
         <w:t xml:space="preserve">06-07: </w:t>
       </w:r>
       <w:r>
         <w:rPr>
-          <w:rStyle w:val="Kop2Char"/>
+          <w:rStyle w:val="Heading2Char"/>
         </w:rPr>
         <w:t>Thierry + Cleo</w:t>
       </w:r>
@@ -207,57 +480,33 @@
         <w:rPr>
           <w:lang w:val="en-US"/>
         </w:rPr>
-        <w:t xml:space="preserve">run and rescale datasets to </w:t>
-      </w:r>
-      <w:proofErr w:type="spellStart"/>
-      <w:r>
-        <w:rPr>
-          <w:lang w:val="en-US"/>
-        </w:rPr>
-        <w:t>Tmax</w:t>
-      </w:r>
-      <w:proofErr w:type="spellEnd"/>
-      <w:r>
-        <w:rPr>
-          <w:lang w:val="en-US"/>
-        </w:rPr>
-        <w:t xml:space="preserve"> = 1. </w:t>
-      </w:r>
-    </w:p>
-    <w:p>
-      <w:pPr>
-        <w:rPr>
-          <w:lang w:val="en-US"/>
-        </w:rPr>
-      </w:pPr>
-      <w:r>
-        <w:rPr>
-          <w:lang w:val="en-US"/>
-        </w:rPr>
-        <w:t xml:space="preserve">This is the figure, the </w:t>
-      </w:r>
-      <w:proofErr w:type="spellStart"/>
-      <w:r>
-        <w:rPr>
-          <w:lang w:val="en-US"/>
-        </w:rPr>
-        <w:t>npy</w:t>
-      </w:r>
-      <w:proofErr w:type="spellEnd"/>
-      <w:r>
-        <w:rPr>
-          <w:lang w:val="en-US"/>
-        </w:rPr>
-        <w:t xml:space="preserve"> arrays in the folder are the arrays for beta = 1 and no recovery. Analysis and plot was done in a separate file. </w:t>
-      </w:r>
-    </w:p>
-    <w:p>
-      <w:pPr>
-        <w:rPr>
-          <w:lang w:val="en-US"/>
-        </w:rPr>
-      </w:pPr>
-      <w:r>
+        <w:t xml:space="preserve">run and rescale datasets to Tmax = 1. </w:t>
+      </w:r>
+    </w:p>
+    <w:p>
+      <w:pPr>
+        <w:rPr>
+          <w:lang w:val="en-US"/>
+        </w:rPr>
+      </w:pPr>
+      <w:r>
+        <w:rPr>
+          <w:lang w:val="en-US"/>
+        </w:rPr>
+        <w:t xml:space="preserve">This is the figure, the npy arrays in the folder are the arrays for beta = 1 and no recovery. Analysis and plot was done in a separate file. </w:t>
+      </w:r>
+    </w:p>
+    <w:p>
+      <w:pPr>
+        <w:rPr>
+          <w:lang w:val="en-US"/>
+        </w:rPr>
+      </w:pPr>
+      <w:r>
+        <w:rPr>
+          <w:noProof/>
+        </w:rPr>
+        <w:lastRenderedPageBreak/>
         <w:drawing>
           <wp:inline distT="0" distB="0" distL="0" distR="0" wp14:anchorId="1D456A99" wp14:editId="57F892B9">
             <wp:extent cx="4067175" cy="2686050"/>
@@ -274,7 +523,7 @@
                     <pic:cNvPicPr/>
                   </pic:nvPicPr>
                   <pic:blipFill>
-                    <a:blip r:embed="rId5">
+                    <a:blip r:embed="rId9">
                       <a:extLst>
                         <a:ext uri="{28A0092B-C50C-407E-A947-70E740481C1C}">
                           <a14:useLocalDpi xmlns:a14="http://schemas.microsoft.com/office/drawing/2010/main" val="0"/>
@@ -303,7 +552,7 @@
     </w:p>
     <w:p>
       <w:pPr>
-        <w:pStyle w:val="Kop2"/>
+        <w:pStyle w:val="Heading2"/>
         <w:rPr>
           <w:lang w:val="en-US"/>
         </w:rPr>
@@ -317,7 +566,7 @@
     </w:p>
     <w:p>
       <w:pPr>
-        <w:pStyle w:val="Lijstalinea"/>
+        <w:pStyle w:val="ListParagraph"/>
         <w:numPr>
           <w:ilvl w:val="0"/>
           <w:numId w:val="1"/>
@@ -372,7 +621,7 @@
     </w:p>
     <w:p>
       <w:pPr>
-        <w:pStyle w:val="Lijstalinea"/>
+        <w:pStyle w:val="ListParagraph"/>
         <w:numPr>
           <w:ilvl w:val="0"/>
           <w:numId w:val="1"/>
@@ -385,33 +634,19 @@
         <w:rPr>
           <w:lang w:val="en-US"/>
         </w:rPr>
-        <w:t xml:space="preserve">The data HS datasets should now be imported in the same fashion as the ordered MIT data set. The nodes are </w:t>
-      </w:r>
-      <w:proofErr w:type="spellStart"/>
-      <w:r>
-        <w:rPr>
-          <w:lang w:val="en-US"/>
-        </w:rPr>
-        <w:t>ordened</w:t>
-      </w:r>
-      <w:proofErr w:type="spellEnd"/>
-      <w:r>
-        <w:rPr>
-          <w:lang w:val="en-US"/>
-        </w:rPr>
-        <w:t xml:space="preserve"> from 0 to a maximum number.</w:t>
-      </w:r>
-    </w:p>
-    <w:p>
-      <w:pPr>
-        <w:rPr>
-          <w:lang w:val="en-US"/>
-        </w:rPr>
-      </w:pPr>
-    </w:p>
-    <w:p>
-      <w:pPr>
-        <w:pStyle w:val="Lijstalinea"/>
+        <w:t>The data HS datasets should now be imported in the same fashion as the ordered MIT data set. The nodes are ordened from 0 to a maximum number.</w:t>
+      </w:r>
+    </w:p>
+    <w:p>
+      <w:pPr>
+        <w:rPr>
+          <w:lang w:val="en-US"/>
+        </w:rPr>
+      </w:pPr>
+    </w:p>
+    <w:p>
+      <w:pPr>
+        <w:pStyle w:val="ListParagraph"/>
         <w:numPr>
           <w:ilvl w:val="0"/>
           <w:numId w:val="2"/>
@@ -429,7 +664,7 @@
     </w:p>
     <w:p>
       <w:pPr>
-        <w:pStyle w:val="Lijstalinea"/>
+        <w:pStyle w:val="ListParagraph"/>
         <w:numPr>
           <w:ilvl w:val="0"/>
           <w:numId w:val="2"/>
@@ -447,7 +682,7 @@
     </w:p>
     <w:p>
       <w:pPr>
-        <w:pStyle w:val="Lijstalinea"/>
+        <w:pStyle w:val="ListParagraph"/>
         <w:numPr>
           <w:ilvl w:val="0"/>
           <w:numId w:val="2"/>
@@ -465,7 +700,7 @@
     </w:p>
     <w:p>
       <w:pPr>
-        <w:pStyle w:val="Lijstalinea"/>
+        <w:pStyle w:val="ListParagraph"/>
         <w:numPr>
           <w:ilvl w:val="0"/>
           <w:numId w:val="2"/>
@@ -483,7 +718,7 @@
     </w:p>
     <w:p>
       <w:pPr>
-        <w:pStyle w:val="Lijstalinea"/>
+        <w:pStyle w:val="ListParagraph"/>
         <w:numPr>
           <w:ilvl w:val="0"/>
           <w:numId w:val="2"/>
@@ -501,7 +736,7 @@
     </w:p>
     <w:p>
       <w:pPr>
-        <w:pStyle w:val="Lijstalinea"/>
+        <w:pStyle w:val="ListParagraph"/>
         <w:numPr>
           <w:ilvl w:val="0"/>
           <w:numId w:val="2"/>
@@ -514,41 +749,12 @@
         <w:rPr>
           <w:lang w:val="en-US"/>
         </w:rPr>
-        <w:lastRenderedPageBreak/>
-        <w:t xml:space="preserve">Primary School (31) seems </w:t>
-      </w:r>
-      <w:proofErr w:type="spellStart"/>
-      <w:r>
-        <w:rPr>
-          <w:lang w:val="en-US"/>
-        </w:rPr>
-        <w:t>devided</w:t>
-      </w:r>
-      <w:proofErr w:type="spellEnd"/>
-      <w:r>
-        <w:rPr>
-          <w:lang w:val="en-US"/>
-        </w:rPr>
-        <w:t xml:space="preserve"> into two </w:t>
-      </w:r>
-      <w:proofErr w:type="spellStart"/>
-      <w:r>
-        <w:rPr>
-          <w:lang w:val="en-US"/>
-        </w:rPr>
-        <w:t>seperate</w:t>
-      </w:r>
-      <w:proofErr w:type="spellEnd"/>
-      <w:r>
-        <w:rPr>
-          <w:lang w:val="en-US"/>
-        </w:rPr>
-        <w:t xml:space="preserve"> days: https://journals.plos.org/plosone/article?id=10.1371/journal.pone.0023176</w:t>
-      </w:r>
-    </w:p>
-    <w:p>
-      <w:pPr>
-        <w:pStyle w:val="Lijstalinea"/>
+        <w:t>Primary School (31) seems devided into two seperate days: https://journals.plos.org/plosone/article?id=10.1371/journal.pone.0023176</w:t>
+      </w:r>
+    </w:p>
+    <w:p>
+      <w:pPr>
+        <w:pStyle w:val="ListParagraph"/>
         <w:numPr>
           <w:ilvl w:val="0"/>
           <w:numId w:val="2"/>
@@ -566,7 +772,7 @@
     </w:p>
     <w:p>
       <w:pPr>
-        <w:pStyle w:val="Lijstalinea"/>
+        <w:pStyle w:val="ListParagraph"/>
         <w:numPr>
           <w:ilvl w:val="0"/>
           <w:numId w:val="2"/>
@@ -584,7 +790,7 @@
     </w:p>
     <w:p>
       <w:pPr>
-        <w:pStyle w:val="Lijstalinea"/>
+        <w:pStyle w:val="ListParagraph"/>
         <w:numPr>
           <w:ilvl w:val="0"/>
           <w:numId w:val="2"/>
@@ -609,7 +815,7 @@
     </w:p>
     <w:p>
       <w:pPr>
-        <w:pStyle w:val="Lijstalinea"/>
+        <w:pStyle w:val="ListParagraph"/>
         <w:numPr>
           <w:ilvl w:val="0"/>
           <w:numId w:val="2"/>
@@ -627,7 +833,7 @@
     </w:p>
     <w:p>
       <w:pPr>
-        <w:pStyle w:val="Lijstalinea"/>
+        <w:pStyle w:val="ListParagraph"/>
         <w:numPr>
           <w:ilvl w:val="0"/>
           <w:numId w:val="2"/>
@@ -645,7 +851,7 @@
     </w:p>
     <w:p>
       <w:pPr>
-        <w:pStyle w:val="Lijstalinea"/>
+        <w:pStyle w:val="ListParagraph"/>
         <w:numPr>
           <w:ilvl w:val="0"/>
           <w:numId w:val="2"/>
@@ -663,7 +869,7 @@
     </w:p>
     <w:p>
       <w:pPr>
-        <w:pStyle w:val="Lijstalinea"/>
+        <w:pStyle w:val="ListParagraph"/>
         <w:numPr>
           <w:ilvl w:val="0"/>
           <w:numId w:val="2"/>
@@ -681,7 +887,7 @@
     </w:p>
     <w:p>
       <w:pPr>
-        <w:pStyle w:val="Lijstalinea"/>
+        <w:pStyle w:val="ListParagraph"/>
         <w:numPr>
           <w:ilvl w:val="0"/>
           <w:numId w:val="2"/>
@@ -690,19 +896,11 @@
           <w:lang w:val="en-US"/>
         </w:rPr>
       </w:pPr>
-      <w:proofErr w:type="spellStart"/>
-      <w:r>
-        <w:rPr>
-          <w:lang w:val="en-US"/>
-        </w:rPr>
-        <w:t>COllegemsg</w:t>
-      </w:r>
-      <w:proofErr w:type="spellEnd"/>
-      <w:r>
-        <w:rPr>
-          <w:lang w:val="en-US"/>
-        </w:rPr>
-        <w:t xml:space="preserve"> (39) </w:t>
+      <w:r>
+        <w:rPr>
+          <w:lang w:val="en-US"/>
+        </w:rPr>
+        <w:t xml:space="preserve">COllegemsg (39) </w:t>
       </w:r>
     </w:p>
     <w:p>
@@ -723,7 +921,7 @@
 </file>
 
 <file path=word/numbering.xml><?xml version="1.0" encoding="utf-8"?>
-<w:numbering xmlns:wpc="http://schemas.microsoft.com/office/word/2010/wordprocessingCanvas" xmlns:cx="http://schemas.microsoft.com/office/drawing/2014/chartex" xmlns:cx1="http://schemas.microsoft.com/office/drawing/2015/9/8/chartex" xmlns:cx2="http://schemas.microsoft.com/office/drawing/2015/10/21/chartex" xmlns:cx3="http://schemas.microsoft.com/office/drawing/2016/5/9/chartex" xmlns:cx4="http://schemas.microsoft.com/office/drawing/2016/5/10/chartex" xmlns:cx5="http://schemas.microsoft.com/office/drawing/2016/5/11/chartex" xmlns:cx6="http://schemas.microsoft.com/office/drawing/2016/5/12/chartex" xmlns:cx7="http://schemas.microsoft.com/office/drawing/2016/5/13/chartex" xmlns:cx8="http://schemas.microsoft.com/office/drawing/2016/5/14/chartex" xmlns:mc="http://schemas.openxmlformats.org/markup-compatibility/2006" xmlns:aink="http://schemas.microsoft.com/office/drawing/2016/ink" xmlns:am3d="http://schemas.microsoft.com/office/drawing/2017/model3d" xmlns:o="urn:schemas-microsoft-com:office:office" xmlns:r="http://schemas.openxmlformats.org/officeDocument/2006/relationships" xmlns:m="http://schemas.openxmlformats.org/officeDocument/2006/math" xmlns:v="urn:schemas-microsoft-com:vml" xmlns:wp14="http://schemas.microsoft.com/office/word/2010/wordprocessingDrawing" xmlns:wp="http://schemas.openxmlformats.org/drawingml/2006/wordprocessingDrawing" xmlns:w10="urn:schemas-microsoft-com:office:word" xmlns:w="http://schemas.openxmlformats.org/wordprocessingml/2006/main" xmlns:w14="http://schemas.microsoft.com/office/word/2010/wordml" xmlns:w15="http://schemas.microsoft.com/office/word/2012/wordml" xmlns:w16cex="http://schemas.microsoft.com/office/word/2018/wordml/cex" xmlns:w16cid="http://schemas.microsoft.com/office/word/2016/wordml/cid" xmlns:w16="http://schemas.microsoft.com/office/word/2018/wordml" xmlns:w16se="http://schemas.microsoft.com/office/word/2015/wordml/symex" xmlns:wpg="http://schemas.microsoft.com/office/word/2010/wordprocessingGroup" xmlns:wpi="http://schemas.microsoft.com/office/word/2010/wordprocessingInk" xmlns:wne="http://schemas.microsoft.com/office/word/2006/wordml" xmlns:wps="http://schemas.microsoft.com/office/word/2010/wordprocessingShape" mc:Ignorable="w14 w15 w16se w16cid w16 w16cex wp14">
+<w:numbering xmlns:wpc="http://schemas.microsoft.com/office/word/2010/wordprocessingCanvas" xmlns:cx="http://schemas.microsoft.com/office/drawing/2014/chartex" xmlns:cx1="http://schemas.microsoft.com/office/drawing/2015/9/8/chartex" xmlns:cx2="http://schemas.microsoft.com/office/drawing/2015/10/21/chartex" xmlns:cx3="http://schemas.microsoft.com/office/drawing/2016/5/9/chartex" xmlns:cx4="http://schemas.microsoft.com/office/drawing/2016/5/10/chartex" xmlns:cx5="http://schemas.microsoft.com/office/drawing/2016/5/11/chartex" xmlns:cx6="http://schemas.microsoft.com/office/drawing/2016/5/12/chartex" xmlns:cx7="http://schemas.microsoft.com/office/drawing/2016/5/13/chartex" xmlns:cx8="http://schemas.microsoft.com/office/drawing/2016/5/14/chartex" xmlns:mc="http://schemas.openxmlformats.org/markup-compatibility/2006" xmlns:aink="http://schemas.microsoft.com/office/drawing/2016/ink" xmlns:am3d="http://schemas.microsoft.com/office/drawing/2017/model3d" xmlns:o="urn:schemas-microsoft-com:office:office" xmlns:r="http://schemas.openxmlformats.org/officeDocument/2006/relationships" xmlns:m="http://schemas.openxmlformats.org/officeDocument/2006/math" xmlns:v="urn:schemas-microsoft-com:vml" xmlns:wp14="http://schemas.microsoft.com/office/word/2010/wordprocessingDrawing" xmlns:wp="http://schemas.openxmlformats.org/drawingml/2006/wordprocessingDrawing" xmlns:w10="urn:schemas-microsoft-com:office:word" xmlns:w="http://schemas.openxmlformats.org/wordprocessingml/2006/main" xmlns:w14="http://schemas.microsoft.com/office/word/2010/wordml" xmlns:w15="http://schemas.microsoft.com/office/word/2012/wordml" xmlns:w16cid="http://schemas.microsoft.com/office/word/2016/wordml/cid" xmlns:w16se="http://schemas.microsoft.com/office/word/2015/wordml/symex" xmlns:wpg="http://schemas.microsoft.com/office/word/2010/wordprocessingGroup" xmlns:wpi="http://schemas.microsoft.com/office/word/2010/wordprocessingInk" xmlns:wne="http://schemas.microsoft.com/office/word/2006/wordml" xmlns:wps="http://schemas.microsoft.com/office/word/2010/wordprocessingShape" mc:Ignorable="w14 w15 w16se w16cid wp14">
   <w:abstractNum w:abstractNumId="0" w15:restartNumberingAfterBreak="0">
     <w:nsid w:val="0F9871E3"/>
     <w:multiLevelType w:val="hybridMultilevel"/>
@@ -1049,7 +1247,7 @@
 </file>
 
 <file path=word/styles.xml><?xml version="1.0" encoding="utf-8"?>
-<w:styles xmlns:mc="http://schemas.openxmlformats.org/markup-compatibility/2006" xmlns:r="http://schemas.openxmlformats.org/officeDocument/2006/relationships" xmlns:w="http://schemas.openxmlformats.org/wordprocessingml/2006/main" xmlns:w14="http://schemas.microsoft.com/office/word/2010/wordml" xmlns:w15="http://schemas.microsoft.com/office/word/2012/wordml" xmlns:w16cex="http://schemas.microsoft.com/office/word/2018/wordml/cex" xmlns:w16cid="http://schemas.microsoft.com/office/word/2016/wordml/cid" xmlns:w16="http://schemas.microsoft.com/office/word/2018/wordml" xmlns:w16se="http://schemas.microsoft.com/office/word/2015/wordml/symex" mc:Ignorable="w14 w15 w16se w16cid w16 w16cex">
+<w:styles xmlns:mc="http://schemas.openxmlformats.org/markup-compatibility/2006" xmlns:r="http://schemas.openxmlformats.org/officeDocument/2006/relationships" xmlns:w="http://schemas.openxmlformats.org/wordprocessingml/2006/main" xmlns:w14="http://schemas.microsoft.com/office/word/2010/wordml" xmlns:w15="http://schemas.microsoft.com/office/word/2012/wordml" xmlns:w16cid="http://schemas.microsoft.com/office/word/2016/wordml/cid" xmlns:w16se="http://schemas.microsoft.com/office/word/2015/wordml/symex" mc:Ignorable="w14 w15 w16se w16cid">
   <w:docDefaults>
     <w:rPrDefault>
       <w:rPr>
@@ -1065,7 +1263,7 @@
       </w:pPr>
     </w:pPrDefault>
   </w:docDefaults>
-  <w:latentStyles w:defLockedState="0" w:defUIPriority="99" w:defSemiHidden="0" w:defUnhideWhenUsed="0" w:defQFormat="0" w:count="376">
+  <w:latentStyles w:defLockedState="0" w:defUIPriority="99" w:defSemiHidden="0" w:defUnhideWhenUsed="0" w:defQFormat="0" w:count="377">
     <w:lsdException w:name="Normal" w:uiPriority="0" w:qFormat="1"/>
     <w:lsdException w:name="heading 1" w:uiPriority="9" w:qFormat="1"/>
     <w:lsdException w:name="heading 2" w:semiHidden="1" w:uiPriority="9" w:unhideWhenUsed="1" w:qFormat="1"/>
@@ -1171,7 +1369,6 @@
     <w:lsdException w:name="HTML Sample" w:semiHidden="1" w:unhideWhenUsed="1"/>
     <w:lsdException w:name="HTML Typewriter" w:semiHidden="1" w:unhideWhenUsed="1"/>
     <w:lsdException w:name="HTML Variable" w:semiHidden="1" w:unhideWhenUsed="1"/>
-    <w:lsdException w:name="Normal Table" w:semiHidden="1" w:unhideWhenUsed="1"/>
     <w:lsdException w:name="annotation subject" w:semiHidden="1" w:unhideWhenUsed="1"/>
     <w:lsdException w:name="No List" w:semiHidden="1" w:unhideWhenUsed="1"/>
     <w:lsdException w:name="Outline List 1" w:semiHidden="1" w:unhideWhenUsed="1"/>
@@ -1218,10 +1415,8 @@
     <w:lsdException w:name="Table Subtle 2" w:semiHidden="1" w:unhideWhenUsed="1"/>
     <w:lsdException w:name="Table Web 1" w:semiHidden="1" w:unhideWhenUsed="1"/>
     <w:lsdException w:name="Table Web 2" w:semiHidden="1" w:unhideWhenUsed="1"/>
-    <w:lsdException w:name="Table Web 3" w:semiHidden="1" w:unhideWhenUsed="1"/>
     <w:lsdException w:name="Balloon Text" w:semiHidden="1" w:unhideWhenUsed="1"/>
     <w:lsdException w:name="Table Grid" w:uiPriority="39"/>
-    <w:lsdException w:name="Table Theme" w:semiHidden="1" w:unhideWhenUsed="1"/>
     <w:lsdException w:name="Placeholder Text" w:semiHidden="1"/>
     <w:lsdException w:name="No Spacing" w:uiPriority="1" w:qFormat="1"/>
     <w:lsdException w:name="Light Shading" w:uiPriority="60"/>
@@ -1442,19 +1637,20 @@
     <w:lsdException w:name="Hashtag" w:semiHidden="1" w:unhideWhenUsed="1"/>
     <w:lsdException w:name="Unresolved Mention" w:semiHidden="1" w:unhideWhenUsed="1"/>
     <w:lsdException w:name="Smart Link" w:semiHidden="1" w:unhideWhenUsed="1"/>
+    <w:lsdException w:name="Smart Link Error" w:semiHidden="1" w:unhideWhenUsed="1"/>
   </w:latentStyles>
-  <w:style w:type="paragraph" w:default="1" w:styleId="Standaard">
+  <w:style w:type="paragraph" w:default="1" w:styleId="Normal">
     <w:name w:val="Normal"/>
     <w:qFormat/>
     <w:rPr>
       <w:lang w:val="en-GB"/>
     </w:rPr>
   </w:style>
-  <w:style w:type="paragraph" w:styleId="Kop1">
+  <w:style w:type="paragraph" w:styleId="Heading1">
     <w:name w:val="heading 1"/>
-    <w:basedOn w:val="Standaard"/>
-    <w:next w:val="Standaard"/>
-    <w:link w:val="Kop1Char"/>
+    <w:basedOn w:val="Normal"/>
+    <w:next w:val="Normal"/>
+    <w:link w:val="Heading1Char"/>
     <w:uiPriority w:val="9"/>
     <w:qFormat/>
     <w:rsid w:val="003A064A"/>
@@ -1471,11 +1667,11 @@
       <w:szCs w:val="32"/>
     </w:rPr>
   </w:style>
-  <w:style w:type="paragraph" w:styleId="Kop2">
+  <w:style w:type="paragraph" w:styleId="Heading2">
     <w:name w:val="heading 2"/>
-    <w:basedOn w:val="Standaard"/>
-    <w:next w:val="Standaard"/>
-    <w:link w:val="Kop2Char"/>
+    <w:basedOn w:val="Normal"/>
+    <w:next w:val="Normal"/>
+    <w:link w:val="Heading2Char"/>
     <w:uiPriority w:val="9"/>
     <w:unhideWhenUsed/>
     <w:qFormat/>
@@ -1493,11 +1689,11 @@
       <w:szCs w:val="26"/>
     </w:rPr>
   </w:style>
-  <w:style w:type="paragraph" w:styleId="Kop3">
+  <w:style w:type="paragraph" w:styleId="Heading3">
     <w:name w:val="heading 3"/>
-    <w:basedOn w:val="Standaard"/>
-    <w:next w:val="Standaard"/>
-    <w:link w:val="Kop3Char"/>
+    <w:basedOn w:val="Normal"/>
+    <w:next w:val="Normal"/>
+    <w:link w:val="Heading3Char"/>
     <w:uiPriority w:val="9"/>
     <w:unhideWhenUsed/>
     <w:qFormat/>
@@ -1515,13 +1711,13 @@
       <w:szCs w:val="24"/>
     </w:rPr>
   </w:style>
-  <w:style w:type="character" w:default="1" w:styleId="Standaardalinea-lettertype">
+  <w:style w:type="character" w:default="1" w:styleId="DefaultParagraphFont">
     <w:name w:val="Default Paragraph Font"/>
     <w:uiPriority w:val="1"/>
     <w:semiHidden/>
     <w:unhideWhenUsed/>
   </w:style>
-  <w:style w:type="table" w:default="1" w:styleId="Standaardtabel">
+  <w:style w:type="table" w:default="1" w:styleId="TableNormal">
     <w:name w:val="Normal Table"/>
     <w:uiPriority w:val="99"/>
     <w:semiHidden/>
@@ -1536,16 +1732,16 @@
       </w:tblCellMar>
     </w:tblPr>
   </w:style>
-  <w:style w:type="numbering" w:default="1" w:styleId="Geenlijst">
+  <w:style w:type="numbering" w:default="1" w:styleId="NoList">
     <w:name w:val="No List"/>
     <w:uiPriority w:val="99"/>
     <w:semiHidden/>
     <w:unhideWhenUsed/>
   </w:style>
-  <w:style w:type="character" w:customStyle="1" w:styleId="Kop2Char">
-    <w:name w:val="Kop 2 Char"/>
-    <w:basedOn w:val="Standaardalinea-lettertype"/>
-    <w:link w:val="Kop2"/>
+  <w:style w:type="character" w:customStyle="1" w:styleId="Heading2Char">
+    <w:name w:val="Heading 2 Char"/>
+    <w:basedOn w:val="DefaultParagraphFont"/>
+    <w:link w:val="Heading2"/>
     <w:uiPriority w:val="9"/>
     <w:rsid w:val="002C5D97"/>
     <w:rPr>
@@ -1556,9 +1752,9 @@
       <w:lang w:val="en-GB"/>
     </w:rPr>
   </w:style>
-  <w:style w:type="paragraph" w:styleId="Lijstalinea">
+  <w:style w:type="paragraph" w:styleId="ListParagraph">
     <w:name w:val="List Paragraph"/>
-    <w:basedOn w:val="Standaard"/>
+    <w:basedOn w:val="Normal"/>
     <w:uiPriority w:val="34"/>
     <w:qFormat/>
     <w:rsid w:val="002C5D97"/>
@@ -1567,10 +1763,10 @@
       <w:contextualSpacing/>
     </w:pPr>
   </w:style>
-  <w:style w:type="character" w:customStyle="1" w:styleId="Kop1Char">
-    <w:name w:val="Kop 1 Char"/>
-    <w:basedOn w:val="Standaardalinea-lettertype"/>
-    <w:link w:val="Kop1"/>
+  <w:style w:type="character" w:customStyle="1" w:styleId="Heading1Char">
+    <w:name w:val="Heading 1 Char"/>
+    <w:basedOn w:val="DefaultParagraphFont"/>
+    <w:link w:val="Heading1"/>
     <w:uiPriority w:val="9"/>
     <w:rsid w:val="003A064A"/>
     <w:rPr>
@@ -1581,10 +1777,10 @@
       <w:lang w:val="en-GB"/>
     </w:rPr>
   </w:style>
-  <w:style w:type="character" w:customStyle="1" w:styleId="Kop3Char">
-    <w:name w:val="Kop 3 Char"/>
-    <w:basedOn w:val="Standaardalinea-lettertype"/>
-    <w:link w:val="Kop3"/>
+  <w:style w:type="character" w:customStyle="1" w:styleId="Heading3Char">
+    <w:name w:val="Heading 3 Char"/>
+    <w:basedOn w:val="DefaultParagraphFont"/>
+    <w:link w:val="Heading3"/>
     <w:uiPriority w:val="9"/>
     <w:rsid w:val="003A064A"/>
     <w:rPr>

</xml_diff>

<commit_message>
Meeting met thierry, zie journal
</commit_message>
<xml_diff>
--- a/follow_up_project/journal.docx
+++ b/follow_up_project/journal.docx
@@ -5,6 +5,145 @@
     <w:p>
       <w:pPr>
         <w:pStyle w:val="Kop2"/>
+      </w:pPr>
+      <w:r>
+        <w:t>31-7-20</w:t>
+      </w:r>
+      <w:r>
+        <w:tab/>
+        <w:t>Thierry, Stijn</w:t>
+      </w:r>
+    </w:p>
+    <w:p>
+      <w:r>
+        <w:t xml:space="preserve">List with mitigation </w:t>
+      </w:r>
+      <w:r>
+        <w:t>strategies:</w:t>
+      </w:r>
+    </w:p>
+    <w:p>
+      <w:pPr>
+        <w:pStyle w:val="Lijstalinea"/>
+        <w:numPr>
+          <w:ilvl w:val="0"/>
+          <w:numId w:val="5"/>
+        </w:numPr>
+      </w:pPr>
+      <w:r>
+        <w:t>Random dropping</w:t>
+      </w:r>
+    </w:p>
+    <w:p>
+      <w:pPr>
+        <w:pStyle w:val="Lijstalinea"/>
+        <w:numPr>
+          <w:ilvl w:val="0"/>
+          <w:numId w:val="5"/>
+        </w:numPr>
+      </w:pPr>
+      <w:r>
+        <w:t>Isolation (Quarantine)</w:t>
+      </w:r>
+    </w:p>
+    <w:p>
+      <w:pPr>
+        <w:pStyle w:val="Lijstalinea"/>
+        <w:numPr>
+          <w:ilvl w:val="0"/>
+          <w:numId w:val="5"/>
+        </w:numPr>
+      </w:pPr>
+      <w:r>
+        <w:t>Drop all contacts for Least Used links</w:t>
+      </w:r>
+    </w:p>
+    <w:p>
+      <w:pPr>
+        <w:pStyle w:val="Lijstalinea"/>
+        <w:numPr>
+          <w:ilvl w:val="1"/>
+          <w:numId w:val="5"/>
+        </w:numPr>
+      </w:pPr>
+      <w:r>
+        <w:t>Drops the links, not the nodes</w:t>
+      </w:r>
+    </w:p>
+    <w:p>
+      <w:r>
+        <w:t>Log:</w:t>
+      </w:r>
+    </w:p>
+    <w:p>
+      <w:pPr>
+        <w:pStyle w:val="Lijstalinea"/>
+        <w:numPr>
+          <w:ilvl w:val="0"/>
+          <w:numId w:val="6"/>
+        </w:numPr>
+      </w:pPr>
+      <w:r>
+        <w:t>Added a part to the code which implements the mitigation strategies after a certain percentage of infections (10%) instead of giving the code a predetermined start time. (This does not work yet for isolation)</w:t>
+      </w:r>
+    </w:p>
+    <w:p>
+      <w:pPr>
+        <w:pStyle w:val="Lijstalinea"/>
+        <w:numPr>
+          <w:ilvl w:val="0"/>
+          <w:numId w:val="6"/>
+        </w:numPr>
+      </w:pPr>
+      <w:r>
+        <w:t xml:space="preserve">Generated starting results using </w:t>
+      </w:r>
+      <w:proofErr w:type="spellStart"/>
+      <w:r>
+        <w:t>Tbegin</w:t>
+      </w:r>
+      <w:proofErr w:type="spellEnd"/>
+      <w:r>
+        <w:t xml:space="preserve"> values found in T10_values.txt</w:t>
+      </w:r>
+    </w:p>
+    <w:p>
+      <w:r>
+        <w:t>General remarks and ideas:</w:t>
+      </w:r>
+    </w:p>
+    <w:p>
+      <w:pPr>
+        <w:pStyle w:val="Lijstalinea"/>
+        <w:numPr>
+          <w:ilvl w:val="0"/>
+          <w:numId w:val="6"/>
+        </w:numPr>
+      </w:pPr>
+      <w:r>
+        <w:t>Do we want to use 1 starting node or keep averaging over all start positions ?</w:t>
+      </w:r>
+    </w:p>
+    <w:p>
+      <w:pPr>
+        <w:pStyle w:val="Lijstalinea"/>
+        <w:numPr>
+          <w:ilvl w:val="0"/>
+          <w:numId w:val="6"/>
+        </w:numPr>
+      </w:pPr>
+      <w:r>
+        <w:t>Deleted links is not the same anymore, how are we going to make a fair comparison? (Maybe use the same percentage of deleted links? But this would not be possible to predetermine for isolation)</w:t>
+      </w:r>
+    </w:p>
+    <w:p>
+      <w:pPr>
+        <w:pStyle w:val="Kop2"/>
+      </w:pPr>
+    </w:p>
+    <w:p>
+      <w:pPr>
+        <w:pStyle w:val="Kop2"/>
         <w:rPr>
           <w:lang w:val="nl-NL"/>
         </w:rPr>
@@ -27,14 +166,12 @@
         </w:rPr>
         <w:t xml:space="preserve">Mels, Thierry, </w:t>
       </w:r>
-      <w:proofErr w:type="spellStart"/>
       <w:r>
         <w:rPr>
           <w:lang w:val="nl-NL"/>
         </w:rPr>
-        <w:t>Della</w:t>
-      </w:r>
-      <w:proofErr w:type="spellEnd"/>
+        <w:t>Stijn</w:t>
+      </w:r>
     </w:p>
     <w:p>
       <w:pPr>
@@ -217,7 +354,13 @@
         </w:numPr>
       </w:pPr>
       <w:r>
-        <w:t>If you use a non-zero gamma, it would not be possible to use</w:t>
+        <w:t xml:space="preserve">If you use a non-zero gamma, it would </w:t>
+      </w:r>
+      <w:r>
+        <w:t>im</w:t>
+      </w:r>
+      <w:r>
+        <w:t>possible to use</w:t>
       </w:r>
     </w:p>
     <w:p>
@@ -403,6 +546,7 @@
         <w:rPr>
           <w:lang w:val="en-US"/>
         </w:rPr>
+        <w:lastRenderedPageBreak/>
         <w:t xml:space="preserve">Cleo: created script to determine T10%, T20% </w:t>
       </w:r>
       <w:proofErr w:type="spellStart"/>
@@ -768,16 +912,7 @@
           <w:iCs/>
           <w:lang w:val="en-US"/>
         </w:rPr>
-        <w:t xml:space="preserve"> = </w:t>
-      </w:r>
-      <w:r>
-        <w:rPr>
-          <w:i/>
-          <w:iCs/>
-          <w:lang w:val="en-US"/>
-        </w:rPr>
-        <w:lastRenderedPageBreak/>
-        <w:t xml:space="preserve">3000 and with initial infection window of </w:t>
+        <w:t xml:space="preserve"> = 3000 and with initial infection window of </w:t>
       </w:r>
       <w:proofErr w:type="spellStart"/>
       <w:r>
@@ -979,6 +1114,7 @@
         <w:rPr>
           <w:lang w:val="en-US"/>
         </w:rPr>
+        <w:lastRenderedPageBreak/>
         <w:t>25-05: Della + Cleo</w:t>
       </w:r>
     </w:p>
@@ -1288,7 +1424,6 @@
         <w:rPr>
           <w:lang w:val="en-US"/>
         </w:rPr>
-        <w:lastRenderedPageBreak/>
         <w:t>Virtual contacts:</w:t>
       </w:r>
     </w:p>
@@ -1505,6 +1640,232 @@
     </w:lvl>
   </w:abstractNum>
   <w:abstractNum w:abstractNumId="1" w15:restartNumberingAfterBreak="0">
+    <w:nsid w:val="146A4A3D"/>
+    <w:multiLevelType w:val="hybridMultilevel"/>
+    <w:tmpl w:val="A1EA2812"/>
+    <w:lvl w:ilvl="0" w:tplc="04130001">
+      <w:start w:val="1"/>
+      <w:numFmt w:val="bullet"/>
+      <w:lvlText w:val=""/>
+      <w:lvlJc w:val="left"/>
+      <w:pPr>
+        <w:ind w:left="720" w:hanging="360"/>
+      </w:pPr>
+      <w:rPr>
+        <w:rFonts w:ascii="Symbol" w:hAnsi="Symbol" w:hint="default"/>
+      </w:rPr>
+    </w:lvl>
+    <w:lvl w:ilvl="1" w:tplc="04130003">
+      <w:start w:val="1"/>
+      <w:numFmt w:val="bullet"/>
+      <w:lvlText w:val="o"/>
+      <w:lvlJc w:val="left"/>
+      <w:pPr>
+        <w:ind w:left="1440" w:hanging="360"/>
+      </w:pPr>
+      <w:rPr>
+        <w:rFonts w:ascii="Courier New" w:hAnsi="Courier New" w:cs="Courier New" w:hint="default"/>
+      </w:rPr>
+    </w:lvl>
+    <w:lvl w:ilvl="2" w:tplc="04130005" w:tentative="1">
+      <w:start w:val="1"/>
+      <w:numFmt w:val="bullet"/>
+      <w:lvlText w:val=""/>
+      <w:lvlJc w:val="left"/>
+      <w:pPr>
+        <w:ind w:left="2160" w:hanging="360"/>
+      </w:pPr>
+      <w:rPr>
+        <w:rFonts w:ascii="Wingdings" w:hAnsi="Wingdings" w:hint="default"/>
+      </w:rPr>
+    </w:lvl>
+    <w:lvl w:ilvl="3" w:tplc="04130001" w:tentative="1">
+      <w:start w:val="1"/>
+      <w:numFmt w:val="bullet"/>
+      <w:lvlText w:val=""/>
+      <w:lvlJc w:val="left"/>
+      <w:pPr>
+        <w:ind w:left="2880" w:hanging="360"/>
+      </w:pPr>
+      <w:rPr>
+        <w:rFonts w:ascii="Symbol" w:hAnsi="Symbol" w:hint="default"/>
+      </w:rPr>
+    </w:lvl>
+    <w:lvl w:ilvl="4" w:tplc="04130003" w:tentative="1">
+      <w:start w:val="1"/>
+      <w:numFmt w:val="bullet"/>
+      <w:lvlText w:val="o"/>
+      <w:lvlJc w:val="left"/>
+      <w:pPr>
+        <w:ind w:left="3600" w:hanging="360"/>
+      </w:pPr>
+      <w:rPr>
+        <w:rFonts w:ascii="Courier New" w:hAnsi="Courier New" w:cs="Courier New" w:hint="default"/>
+      </w:rPr>
+    </w:lvl>
+    <w:lvl w:ilvl="5" w:tplc="04130005" w:tentative="1">
+      <w:start w:val="1"/>
+      <w:numFmt w:val="bullet"/>
+      <w:lvlText w:val=""/>
+      <w:lvlJc w:val="left"/>
+      <w:pPr>
+        <w:ind w:left="4320" w:hanging="360"/>
+      </w:pPr>
+      <w:rPr>
+        <w:rFonts w:ascii="Wingdings" w:hAnsi="Wingdings" w:hint="default"/>
+      </w:rPr>
+    </w:lvl>
+    <w:lvl w:ilvl="6" w:tplc="04130001" w:tentative="1">
+      <w:start w:val="1"/>
+      <w:numFmt w:val="bullet"/>
+      <w:lvlText w:val=""/>
+      <w:lvlJc w:val="left"/>
+      <w:pPr>
+        <w:ind w:left="5040" w:hanging="360"/>
+      </w:pPr>
+      <w:rPr>
+        <w:rFonts w:ascii="Symbol" w:hAnsi="Symbol" w:hint="default"/>
+      </w:rPr>
+    </w:lvl>
+    <w:lvl w:ilvl="7" w:tplc="04130003" w:tentative="1">
+      <w:start w:val="1"/>
+      <w:numFmt w:val="bullet"/>
+      <w:lvlText w:val="o"/>
+      <w:lvlJc w:val="left"/>
+      <w:pPr>
+        <w:ind w:left="5760" w:hanging="360"/>
+      </w:pPr>
+      <w:rPr>
+        <w:rFonts w:ascii="Courier New" w:hAnsi="Courier New" w:cs="Courier New" w:hint="default"/>
+      </w:rPr>
+    </w:lvl>
+    <w:lvl w:ilvl="8" w:tplc="04130005" w:tentative="1">
+      <w:start w:val="1"/>
+      <w:numFmt w:val="bullet"/>
+      <w:lvlText w:val=""/>
+      <w:lvlJc w:val="left"/>
+      <w:pPr>
+        <w:ind w:left="6480" w:hanging="360"/>
+      </w:pPr>
+      <w:rPr>
+        <w:rFonts w:ascii="Wingdings" w:hAnsi="Wingdings" w:hint="default"/>
+      </w:rPr>
+    </w:lvl>
+  </w:abstractNum>
+  <w:abstractNum w:abstractNumId="2" w15:restartNumberingAfterBreak="0">
+    <w:nsid w:val="2B9A66B4"/>
+    <w:multiLevelType w:val="hybridMultilevel"/>
+    <w:tmpl w:val="8D8E19D8"/>
+    <w:lvl w:ilvl="0" w:tplc="7ED89034">
+      <w:start w:val="31"/>
+      <w:numFmt w:val="bullet"/>
+      <w:lvlText w:val="-"/>
+      <w:lvlJc w:val="left"/>
+      <w:pPr>
+        <w:ind w:left="720" w:hanging="360"/>
+      </w:pPr>
+      <w:rPr>
+        <w:rFonts w:ascii="Calibri" w:eastAsiaTheme="minorHAnsi" w:hAnsi="Calibri" w:cs="Calibri" w:hint="default"/>
+      </w:rPr>
+    </w:lvl>
+    <w:lvl w:ilvl="1" w:tplc="04130003" w:tentative="1">
+      <w:start w:val="1"/>
+      <w:numFmt w:val="bullet"/>
+      <w:lvlText w:val="o"/>
+      <w:lvlJc w:val="left"/>
+      <w:pPr>
+        <w:ind w:left="1440" w:hanging="360"/>
+      </w:pPr>
+      <w:rPr>
+        <w:rFonts w:ascii="Courier New" w:hAnsi="Courier New" w:cs="Courier New" w:hint="default"/>
+      </w:rPr>
+    </w:lvl>
+    <w:lvl w:ilvl="2" w:tplc="04130005" w:tentative="1">
+      <w:start w:val="1"/>
+      <w:numFmt w:val="bullet"/>
+      <w:lvlText w:val=""/>
+      <w:lvlJc w:val="left"/>
+      <w:pPr>
+        <w:ind w:left="2160" w:hanging="360"/>
+      </w:pPr>
+      <w:rPr>
+        <w:rFonts w:ascii="Wingdings" w:hAnsi="Wingdings" w:hint="default"/>
+      </w:rPr>
+    </w:lvl>
+    <w:lvl w:ilvl="3" w:tplc="04130001" w:tentative="1">
+      <w:start w:val="1"/>
+      <w:numFmt w:val="bullet"/>
+      <w:lvlText w:val=""/>
+      <w:lvlJc w:val="left"/>
+      <w:pPr>
+        <w:ind w:left="2880" w:hanging="360"/>
+      </w:pPr>
+      <w:rPr>
+        <w:rFonts w:ascii="Symbol" w:hAnsi="Symbol" w:hint="default"/>
+      </w:rPr>
+    </w:lvl>
+    <w:lvl w:ilvl="4" w:tplc="04130003" w:tentative="1">
+      <w:start w:val="1"/>
+      <w:numFmt w:val="bullet"/>
+      <w:lvlText w:val="o"/>
+      <w:lvlJc w:val="left"/>
+      <w:pPr>
+        <w:ind w:left="3600" w:hanging="360"/>
+      </w:pPr>
+      <w:rPr>
+        <w:rFonts w:ascii="Courier New" w:hAnsi="Courier New" w:cs="Courier New" w:hint="default"/>
+      </w:rPr>
+    </w:lvl>
+    <w:lvl w:ilvl="5" w:tplc="04130005" w:tentative="1">
+      <w:start w:val="1"/>
+      <w:numFmt w:val="bullet"/>
+      <w:lvlText w:val=""/>
+      <w:lvlJc w:val="left"/>
+      <w:pPr>
+        <w:ind w:left="4320" w:hanging="360"/>
+      </w:pPr>
+      <w:rPr>
+        <w:rFonts w:ascii="Wingdings" w:hAnsi="Wingdings" w:hint="default"/>
+      </w:rPr>
+    </w:lvl>
+    <w:lvl w:ilvl="6" w:tplc="04130001" w:tentative="1">
+      <w:start w:val="1"/>
+      <w:numFmt w:val="bullet"/>
+      <w:lvlText w:val=""/>
+      <w:lvlJc w:val="left"/>
+      <w:pPr>
+        <w:ind w:left="5040" w:hanging="360"/>
+      </w:pPr>
+      <w:rPr>
+        <w:rFonts w:ascii="Symbol" w:hAnsi="Symbol" w:hint="default"/>
+      </w:rPr>
+    </w:lvl>
+    <w:lvl w:ilvl="7" w:tplc="04130003" w:tentative="1">
+      <w:start w:val="1"/>
+      <w:numFmt w:val="bullet"/>
+      <w:lvlText w:val="o"/>
+      <w:lvlJc w:val="left"/>
+      <w:pPr>
+        <w:ind w:left="5760" w:hanging="360"/>
+      </w:pPr>
+      <w:rPr>
+        <w:rFonts w:ascii="Courier New" w:hAnsi="Courier New" w:cs="Courier New" w:hint="default"/>
+      </w:rPr>
+    </w:lvl>
+    <w:lvl w:ilvl="8" w:tplc="04130005" w:tentative="1">
+      <w:start w:val="1"/>
+      <w:numFmt w:val="bullet"/>
+      <w:lvlText w:val=""/>
+      <w:lvlJc w:val="left"/>
+      <w:pPr>
+        <w:ind w:left="6480" w:hanging="360"/>
+      </w:pPr>
+      <w:rPr>
+        <w:rFonts w:ascii="Wingdings" w:hAnsi="Wingdings" w:hint="default"/>
+      </w:rPr>
+    </w:lvl>
+  </w:abstractNum>
+  <w:abstractNum w:abstractNumId="3" w15:restartNumberingAfterBreak="0">
     <w:nsid w:val="302E1971"/>
     <w:multiLevelType w:val="hybridMultilevel"/>
     <w:tmpl w:val="5C5A83A4"/>
@@ -1617,7 +1978,7 @@
       </w:rPr>
     </w:lvl>
   </w:abstractNum>
-  <w:abstractNum w:abstractNumId="2" w15:restartNumberingAfterBreak="0">
+  <w:abstractNum w:abstractNumId="4" w15:restartNumberingAfterBreak="0">
     <w:nsid w:val="35F6518E"/>
     <w:multiLevelType w:val="hybridMultilevel"/>
     <w:tmpl w:val="5D88B882"/>
@@ -1730,7 +2091,7 @@
       </w:rPr>
     </w:lvl>
   </w:abstractNum>
-  <w:abstractNum w:abstractNumId="3" w15:restartNumberingAfterBreak="0">
+  <w:abstractNum w:abstractNumId="5" w15:restartNumberingAfterBreak="0">
     <w:nsid w:val="6C513961"/>
     <w:multiLevelType w:val="hybridMultilevel"/>
     <w:tmpl w:val="E3CCBFF0"/>
@@ -1817,15 +2178,21 @@
     </w:lvl>
   </w:abstractNum>
   <w:num w:numId="1">
-    <w:abstractNumId w:val="1"/>
+    <w:abstractNumId w:val="3"/>
   </w:num>
   <w:num w:numId="2">
-    <w:abstractNumId w:val="3"/>
+    <w:abstractNumId w:val="5"/>
   </w:num>
   <w:num w:numId="3">
     <w:abstractNumId w:val="0"/>
   </w:num>
   <w:num w:numId="4">
+    <w:abstractNumId w:val="4"/>
+  </w:num>
+  <w:num w:numId="5">
+    <w:abstractNumId w:val="1"/>
+  </w:num>
+  <w:num w:numId="6">
     <w:abstractNumId w:val="2"/>
   </w:num>
 </w:numbering>

</xml_diff>

<commit_message>
updated journal and turned the links dropped for isolation counter off because of speed reasons
</commit_message>
<xml_diff>
--- a/follow_up_project/journal.docx
+++ b/follow_up_project/journal.docx
@@ -1,38 +1,430 @@
 
 <file path=word/document.xml><?xml version="1.0" encoding="utf-8"?>
-<w:document xmlns:wpc="http://schemas.microsoft.com/office/word/2010/wordprocessingCanvas" xmlns:cx="http://schemas.microsoft.com/office/drawing/2014/chartex" xmlns:cx1="http://schemas.microsoft.com/office/drawing/2015/9/8/chartex" xmlns:cx2="http://schemas.microsoft.com/office/drawing/2015/10/21/chartex" xmlns:cx3="http://schemas.microsoft.com/office/drawing/2016/5/9/chartex" xmlns:cx4="http://schemas.microsoft.com/office/drawing/2016/5/10/chartex" xmlns:cx5="http://schemas.microsoft.com/office/drawing/2016/5/11/chartex" xmlns:cx6="http://schemas.microsoft.com/office/drawing/2016/5/12/chartex" xmlns:cx7="http://schemas.microsoft.com/office/drawing/2016/5/13/chartex" xmlns:cx8="http://schemas.microsoft.com/office/drawing/2016/5/14/chartex" xmlns:mc="http://schemas.openxmlformats.org/markup-compatibility/2006" xmlns:aink="http://schemas.microsoft.com/office/drawing/2016/ink" xmlns:am3d="http://schemas.microsoft.com/office/drawing/2017/model3d" xmlns:o="urn:schemas-microsoft-com:office:office" xmlns:r="http://schemas.openxmlformats.org/officeDocument/2006/relationships" xmlns:m="http://schemas.openxmlformats.org/officeDocument/2006/math" xmlns:v="urn:schemas-microsoft-com:vml" xmlns:wp14="http://schemas.microsoft.com/office/word/2010/wordprocessingDrawing" xmlns:wp="http://schemas.openxmlformats.org/drawingml/2006/wordprocessingDrawing" xmlns:w10="urn:schemas-microsoft-com:office:word" xmlns:w="http://schemas.openxmlformats.org/wordprocessingml/2006/main" xmlns:w14="http://schemas.microsoft.com/office/word/2010/wordml" xmlns:w15="http://schemas.microsoft.com/office/word/2012/wordml" xmlns:w16cex="http://schemas.microsoft.com/office/word/2018/wordml/cex" xmlns:w16cid="http://schemas.microsoft.com/office/word/2016/wordml/cid" xmlns:w16="http://schemas.microsoft.com/office/word/2018/wordml" xmlns:w16se="http://schemas.microsoft.com/office/word/2015/wordml/symex" xmlns:wpg="http://schemas.microsoft.com/office/word/2010/wordprocessingGroup" xmlns:wpi="http://schemas.microsoft.com/office/word/2010/wordprocessingInk" xmlns:wne="http://schemas.microsoft.com/office/word/2006/wordml" xmlns:wps="http://schemas.microsoft.com/office/word/2010/wordprocessingShape" mc:Ignorable="w14 w15 w16se w16cid w16 w16cex wp14">
+<w:document xmlns:wpc="http://schemas.microsoft.com/office/word/2010/wordprocessingCanvas" xmlns:cx="http://schemas.microsoft.com/office/drawing/2014/chartex" xmlns:cx1="http://schemas.microsoft.com/office/drawing/2015/9/8/chartex" xmlns:cx2="http://schemas.microsoft.com/office/drawing/2015/10/21/chartex" xmlns:cx3="http://schemas.microsoft.com/office/drawing/2016/5/9/chartex" xmlns:cx4="http://schemas.microsoft.com/office/drawing/2016/5/10/chartex" xmlns:cx5="http://schemas.microsoft.com/office/drawing/2016/5/11/chartex" xmlns:cx6="http://schemas.microsoft.com/office/drawing/2016/5/12/chartex" xmlns:cx7="http://schemas.microsoft.com/office/drawing/2016/5/13/chartex" xmlns:cx8="http://schemas.microsoft.com/office/drawing/2016/5/14/chartex" xmlns:mc="http://schemas.openxmlformats.org/markup-compatibility/2006" xmlns:aink="http://schemas.microsoft.com/office/drawing/2016/ink" xmlns:am3d="http://schemas.microsoft.com/office/drawing/2017/model3d" xmlns:o="urn:schemas-microsoft-com:office:office" xmlns:r="http://schemas.openxmlformats.org/officeDocument/2006/relationships" xmlns:m="http://schemas.openxmlformats.org/officeDocument/2006/math" xmlns:v="urn:schemas-microsoft-com:vml" xmlns:wp14="http://schemas.microsoft.com/office/word/2010/wordprocessingDrawing" xmlns:wp="http://schemas.openxmlformats.org/drawingml/2006/wordprocessingDrawing" xmlns:w10="urn:schemas-microsoft-com:office:word" xmlns:w="http://schemas.openxmlformats.org/wordprocessingml/2006/main" xmlns:w14="http://schemas.microsoft.com/office/word/2010/wordml" xmlns:w15="http://schemas.microsoft.com/office/word/2012/wordml" xmlns:w16cid="http://schemas.microsoft.com/office/word/2016/wordml/cid" xmlns:w16se="http://schemas.microsoft.com/office/word/2015/wordml/symex" xmlns:wpg="http://schemas.microsoft.com/office/word/2010/wordprocessingGroup" xmlns:wpi="http://schemas.microsoft.com/office/word/2010/wordprocessingInk" xmlns:wne="http://schemas.microsoft.com/office/word/2006/wordml" xmlns:wps="http://schemas.microsoft.com/office/word/2010/wordprocessingShape" mc:Ignorable="w14 w15 w16se w16cid wp14">
   <w:body>
     <w:p>
       <w:pPr>
-        <w:pStyle w:val="Kop2"/>
-      </w:pPr>
-      <w:r>
-        <w:t>7-8-20</w:t>
-      </w:r>
-    </w:p>
-    <w:p>
-      <w:r>
-        <w:t>Next steps:</w:t>
-      </w:r>
-    </w:p>
-    <w:p>
-      <w:pPr>
+        <w:pStyle w:val="Heading2"/>
+      </w:pPr>
+      <w:r>
+        <w:t>20-8-20</w:t>
+      </w:r>
+      <w:r>
+        <w:tab/>
+        <w:t>Rixt, Mels</w:t>
+      </w:r>
+    </w:p>
+    <w:p>
+      <w:r>
+        <w:t>Made some adjustments to the random mitigation strategy, now it only deletes a % of links that are in the 90% time window.</w:t>
+      </w:r>
+    </w:p>
+    <w:p>
+      <w:r>
+        <w:t>Calculated the number of links dropped in isolation, these will be used as the measure of all other mitigation strategies:</w:t>
+      </w:r>
+    </w:p>
+    <w:tbl>
+      <w:tblPr>
+        <w:tblStyle w:val="TableGrid"/>
+        <w:tblW w:w="0" w:type="auto"/>
+        <w:tblLook w:val="04A0" w:firstRow="1" w:lastRow="0" w:firstColumn="1" w:lastColumn="0" w:noHBand="0" w:noVBand="1"/>
+      </w:tblPr>
+      <w:tblGrid>
+        <w:gridCol w:w="924"/>
+        <w:gridCol w:w="2615"/>
+        <w:gridCol w:w="3402"/>
+        <w:gridCol w:w="2121"/>
+      </w:tblGrid>
+      <w:tr>
+        <w:tc>
+          <w:tcPr>
+            <w:tcW w:w="924" w:type="dxa"/>
+          </w:tcPr>
+          <w:p>
+            <w:pPr>
+              <w:rPr>
+                <w:b/>
+                <w:bCs/>
+              </w:rPr>
+            </w:pPr>
+            <w:r>
+              <w:rPr>
+                <w:b/>
+                <w:bCs/>
+              </w:rPr>
+              <w:t>Dataset</w:t>
+            </w:r>
+          </w:p>
+        </w:tc>
+        <w:tc>
+          <w:tcPr>
+            <w:tcW w:w="2615" w:type="dxa"/>
+          </w:tcPr>
+          <w:p>
+            <w:pPr>
+              <w:rPr>
+                <w:b/>
+                <w:bCs/>
+              </w:rPr>
+            </w:pPr>
+            <w:r>
+              <w:rPr>
+                <w:b/>
+                <w:bCs/>
+              </w:rPr>
+              <w:t>Links dropped in isolation</w:t>
+            </w:r>
+          </w:p>
+        </w:tc>
+        <w:tc>
+          <w:tcPr>
+            <w:tcW w:w="3402" w:type="dxa"/>
+          </w:tcPr>
+          <w:p>
+            <w:pPr>
+              <w:rPr>
+                <w:b/>
+                <w:bCs/>
+              </w:rPr>
+            </w:pPr>
+            <w:r>
+              <w:rPr>
+                <w:b/>
+                <w:bCs/>
+              </w:rPr>
+              <w:t># of links in the 90% time window</w:t>
+            </w:r>
+          </w:p>
+        </w:tc>
+        <w:tc>
+          <w:tcPr>
+            <w:tcW w:w="2121" w:type="dxa"/>
+          </w:tcPr>
+          <w:p>
+            <w:pPr>
+              <w:rPr>
+                <w:b/>
+                <w:bCs/>
+              </w:rPr>
+            </w:pPr>
+            <w:r>
+              <w:rPr>
+                <w:b/>
+                <w:bCs/>
+              </w:rPr>
+              <w:t>% of links dropped</w:t>
+            </w:r>
+          </w:p>
+        </w:tc>
+      </w:tr>
+      <w:tr>
+        <w:tc>
+          <w:tcPr>
+            <w:tcW w:w="924" w:type="dxa"/>
+          </w:tcPr>
+          <w:p>
+            <w:r>
+              <w:t>HS11</w:t>
+            </w:r>
+          </w:p>
+        </w:tc>
+        <w:tc>
+          <w:tcPr>
+            <w:tcW w:w="2615" w:type="dxa"/>
+          </w:tcPr>
+          <w:p>
+            <w:r>
+              <w:t>5805</w:t>
+            </w:r>
+          </w:p>
+        </w:tc>
+        <w:tc>
+          <w:tcPr>
+            <w:tcW w:w="3402" w:type="dxa"/>
+          </w:tcPr>
+          <w:p>
+            <w:r>
+              <w:t>21375</w:t>
+            </w:r>
+          </w:p>
+        </w:tc>
+        <w:tc>
+          <w:tcPr>
+            <w:tcW w:w="2121" w:type="dxa"/>
+          </w:tcPr>
+          <w:p>
+            <w:r>
+              <w:t>27.16</w:t>
+            </w:r>
+          </w:p>
+        </w:tc>
+      </w:tr>
+      <w:tr>
+        <w:tc>
+          <w:tcPr>
+            <w:tcW w:w="924" w:type="dxa"/>
+          </w:tcPr>
+          <w:p>
+            <w:r>
+              <w:t>HS12</w:t>
+            </w:r>
+          </w:p>
+        </w:tc>
+        <w:tc>
+          <w:tcPr>
+            <w:tcW w:w="2615" w:type="dxa"/>
+          </w:tcPr>
+          <w:p>
+            <w:r>
+              <w:t>7285</w:t>
+            </w:r>
+          </w:p>
+        </w:tc>
+        <w:tc>
+          <w:tcPr>
+            <w:tcW w:w="3402" w:type="dxa"/>
+          </w:tcPr>
+          <w:p>
+            <w:r>
+              <w:t>37861</w:t>
+            </w:r>
+          </w:p>
+        </w:tc>
+        <w:tc>
+          <w:tcPr>
+            <w:tcW w:w="2121" w:type="dxa"/>
+          </w:tcPr>
+          <w:p>
+            <w:r>
+              <w:t>19.24</w:t>
+            </w:r>
+          </w:p>
+        </w:tc>
+      </w:tr>
+      <w:tr>
+        <w:tc>
+          <w:tcPr>
+            <w:tcW w:w="924" w:type="dxa"/>
+          </w:tcPr>
+          <w:p>
+            <w:r>
+              <w:t>HS13</w:t>
+            </w:r>
+          </w:p>
+        </w:tc>
+        <w:tc>
+          <w:tcPr>
+            <w:tcW w:w="2615" w:type="dxa"/>
+          </w:tcPr>
+          <w:p>
+            <w:r>
+              <w:t>35596</w:t>
+            </w:r>
+          </w:p>
+        </w:tc>
+        <w:tc>
+          <w:tcPr>
+            <w:tcW w:w="3402" w:type="dxa"/>
+          </w:tcPr>
+          <w:p>
+            <w:r>
+              <w:t>181322</w:t>
+            </w:r>
+          </w:p>
+        </w:tc>
+        <w:tc>
+          <w:tcPr>
+            <w:tcW w:w="2121" w:type="dxa"/>
+          </w:tcPr>
+          <w:p>
+            <w:r>
+              <w:t>19.63</w:t>
+            </w:r>
+          </w:p>
+        </w:tc>
+      </w:tr>
+      <w:tr>
+        <w:tc>
+          <w:tcPr>
+            <w:tcW w:w="924" w:type="dxa"/>
+          </w:tcPr>
+          <w:p>
+            <w:r>
+              <w:t>MIT</w:t>
+            </w:r>
+          </w:p>
+        </w:tc>
+        <w:tc>
+          <w:tcPr>
+            <w:tcW w:w="2615" w:type="dxa"/>
+          </w:tcPr>
+          <w:p>
+            <w:r>
+              <w:t>40947</w:t>
+            </w:r>
+          </w:p>
+        </w:tc>
+        <w:tc>
+          <w:tcPr>
+            <w:tcW w:w="3402" w:type="dxa"/>
+          </w:tcPr>
+          <w:p>
+            <w:r>
+              <w:t>1041389</w:t>
+            </w:r>
+          </w:p>
+        </w:tc>
+        <w:tc>
+          <w:tcPr>
+            <w:tcW w:w="2121" w:type="dxa"/>
+          </w:tcPr>
+          <w:p>
+            <w:r>
+              <w:t>3.93</w:t>
+            </w:r>
+          </w:p>
+        </w:tc>
+      </w:tr>
+      <w:tr>
+        <w:tc>
+          <w:tcPr>
+            <w:tcW w:w="924" w:type="dxa"/>
+          </w:tcPr>
+          <w:p>
+            <w:r>
+              <w:t>Haggle</w:t>
+            </w:r>
+          </w:p>
+        </w:tc>
+        <w:tc>
+          <w:tcPr>
+            <w:tcW w:w="2615" w:type="dxa"/>
+          </w:tcPr>
+          <w:p>
+            <w:r>
+              <w:t>4906</w:t>
+            </w:r>
+          </w:p>
+        </w:tc>
+        <w:tc>
+          <w:tcPr>
+            <w:tcW w:w="3402" w:type="dxa"/>
+          </w:tcPr>
+          <w:p>
+            <w:r>
+              <w:t>21058</w:t>
+            </w:r>
+          </w:p>
+        </w:tc>
+        <w:tc>
+          <w:tcPr>
+            <w:tcW w:w="2121" w:type="dxa"/>
+          </w:tcPr>
+          <w:p>
+            <w:r>
+              <w:t>23.30</w:t>
+            </w:r>
+          </w:p>
+        </w:tc>
+      </w:tr>
+    </w:tbl>
+    <w:p>
+      <w:r>
+        <w:t xml:space="preserve">These numbers are averaged over each starting node (column in the matrix). Their actual dataset can be found in </w:t>
+      </w:r>
+      <w:r>
+        <w:rPr>
+          <w:i/>
+          <w:iCs/>
+        </w:rPr>
+        <w:t xml:space="preserve">dropped_nodes_isolation.txt </w:t>
+      </w:r>
+      <w:r>
+        <w:t xml:space="preserve">or viewed in </w:t>
+      </w:r>
+      <w:r>
+        <w:rPr>
+          <w:i/>
+          <w:iCs/>
+        </w:rPr>
+        <w:t>dropped_nodes_isolation_[dataset].png</w:t>
+      </w:r>
+      <w:r>
+        <w:t>.</w:t>
+      </w:r>
+    </w:p>
+    <w:p>
+      <w:r>
         <w:rPr>
           <w:b/>
           <w:bCs/>
         </w:rPr>
-      </w:pPr>
-      <w:r>
+        <w:t>Next:</w:t>
+      </w:r>
+      <w:r>
+        <w:t xml:space="preserve"> we can use the percentage of links dropped in isolation in calculating the other datasets and getting some results!!!! </w:t>
+      </w:r>
+      <w:r>
+        <w:rPr>
+          <mc:AlternateContent>
+            <mc:Choice Requires="w16se"/>
+            <mc:Fallback>
+              <w:rFonts w:ascii="Segoe UI Emoji" w:eastAsia="Segoe UI Emoji" w:hAnsi="Segoe UI Emoji" w:cs="Segoe UI Emoji"/>
+            </mc:Fallback>
+          </mc:AlternateContent>
+        </w:rPr>
+        <mc:AlternateContent>
+          <mc:Choice Requires="w16se">
+            <w16se:symEx w16se:font="Segoe UI Emoji" w16se:char="1F60A"/>
+          </mc:Choice>
+          <mc:Fallback>
+            <w:t>😊</w:t>
+          </mc:Fallback>
+        </mc:AlternateContent>
+      </w:r>
+      <w:bookmarkStart w:id="0" w:name="_GoBack"/>
+      <w:bookmarkEnd w:id="0"/>
+      <w:r>
+        <w:t xml:space="preserve"> </w:t>
+      </w:r>
+    </w:p>
+    <w:p>
+      <w:pPr>
+        <w:pStyle w:val="Heading2"/>
+      </w:pPr>
+    </w:p>
+    <w:p>
+      <w:pPr>
+        <w:pStyle w:val="Heading2"/>
+      </w:pPr>
+      <w:r>
+        <w:t>7-8-20</w:t>
+      </w:r>
+    </w:p>
+    <w:p>
+      <w:r>
+        <w:t>Next steps:</w:t>
+      </w:r>
+    </w:p>
+    <w:p>
+      <w:pPr>
         <w:rPr>
           <w:b/>
           <w:bCs/>
         </w:rPr>
+      </w:pPr>
+      <w:r>
+        <w:rPr>
+          <w:b/>
+          <w:bCs/>
+        </w:rPr>
         <w:t>Save all created python arrays!</w:t>
       </w:r>
     </w:p>
     <w:p>
       <w:pPr>
-        <w:pStyle w:val="Lijstalinea"/>
+        <w:pStyle w:val="ListParagraph"/>
         <w:numPr>
           <w:ilvl w:val="0"/>
           <w:numId w:val="7"/>
@@ -44,7 +436,7 @@
     </w:p>
     <w:p>
       <w:pPr>
-        <w:pStyle w:val="Lijstalinea"/>
+        <w:pStyle w:val="ListParagraph"/>
         <w:numPr>
           <w:ilvl w:val="0"/>
           <w:numId w:val="7"/>
@@ -56,7 +448,7 @@
     </w:p>
     <w:p>
       <w:pPr>
-        <w:pStyle w:val="Lijstalinea"/>
+        <w:pStyle w:val="ListParagraph"/>
         <w:numPr>
           <w:ilvl w:val="0"/>
           <w:numId w:val="7"/>
@@ -68,12 +460,12 @@
     </w:p>
     <w:p>
       <w:pPr>
-        <w:pStyle w:val="Kop2"/>
-      </w:pPr>
-    </w:p>
-    <w:p>
-      <w:pPr>
-        <w:pStyle w:val="Kop2"/>
+        <w:pStyle w:val="Heading2"/>
+      </w:pPr>
+    </w:p>
+    <w:p>
+      <w:pPr>
+        <w:pStyle w:val="Heading2"/>
       </w:pPr>
       <w:r>
         <w:t>31-7-20</w:t>
@@ -93,7 +485,7 @@
     </w:p>
     <w:p>
       <w:pPr>
-        <w:pStyle w:val="Lijstalinea"/>
+        <w:pStyle w:val="ListParagraph"/>
         <w:numPr>
           <w:ilvl w:val="0"/>
           <w:numId w:val="5"/>
@@ -105,7 +497,7 @@
     </w:p>
     <w:p>
       <w:pPr>
-        <w:pStyle w:val="Lijstalinea"/>
+        <w:pStyle w:val="ListParagraph"/>
         <w:numPr>
           <w:ilvl w:val="0"/>
           <w:numId w:val="5"/>
@@ -117,7 +509,7 @@
     </w:p>
     <w:p>
       <w:pPr>
-        <w:pStyle w:val="Lijstalinea"/>
+        <w:pStyle w:val="ListParagraph"/>
         <w:numPr>
           <w:ilvl w:val="0"/>
           <w:numId w:val="5"/>
@@ -129,7 +521,7 @@
     </w:p>
     <w:p>
       <w:pPr>
-        <w:pStyle w:val="Lijstalinea"/>
+        <w:pStyle w:val="ListParagraph"/>
         <w:numPr>
           <w:ilvl w:val="1"/>
           <w:numId w:val="5"/>
@@ -146,7 +538,7 @@
     </w:p>
     <w:p>
       <w:pPr>
-        <w:pStyle w:val="Lijstalinea"/>
+        <w:pStyle w:val="ListParagraph"/>
         <w:numPr>
           <w:ilvl w:val="0"/>
           <w:numId w:val="6"/>
@@ -158,22 +550,14 @@
     </w:p>
     <w:p>
       <w:pPr>
-        <w:pStyle w:val="Lijstalinea"/>
+        <w:pStyle w:val="ListParagraph"/>
         <w:numPr>
           <w:ilvl w:val="0"/>
           <w:numId w:val="6"/>
         </w:numPr>
       </w:pPr>
       <w:r>
-        <w:t xml:space="preserve">Generated starting results using </w:t>
-      </w:r>
-      <w:proofErr w:type="spellStart"/>
-      <w:r>
-        <w:t>Tbegin</w:t>
-      </w:r>
-      <w:proofErr w:type="spellEnd"/>
-      <w:r>
-        <w:t xml:space="preserve"> values found in T10_values.txt</w:t>
+        <w:t>Generated starting results using Tbegin values found in T10_values.txt</w:t>
       </w:r>
     </w:p>
     <w:p>
@@ -183,7 +567,7 @@
     </w:p>
     <w:p>
       <w:pPr>
-        <w:pStyle w:val="Lijstalinea"/>
+        <w:pStyle w:val="ListParagraph"/>
         <w:numPr>
           <w:ilvl w:val="0"/>
           <w:numId w:val="6"/>
@@ -195,24 +579,25 @@
     </w:p>
     <w:p>
       <w:pPr>
-        <w:pStyle w:val="Lijstalinea"/>
+        <w:pStyle w:val="ListParagraph"/>
         <w:numPr>
           <w:ilvl w:val="0"/>
           <w:numId w:val="6"/>
         </w:numPr>
       </w:pPr>
       <w:r>
+        <w:lastRenderedPageBreak/>
         <w:t>Deleted links is not the same anymore, how are we going to make a fair comparison? (Maybe use the same percentage of deleted links? But this would not be possible to predetermine for isolation)</w:t>
       </w:r>
     </w:p>
     <w:p>
       <w:pPr>
-        <w:pStyle w:val="Kop2"/>
-      </w:pPr>
-    </w:p>
-    <w:p>
-      <w:pPr>
-        <w:pStyle w:val="Kop2"/>
+        <w:pStyle w:val="Heading2"/>
+      </w:pPr>
+    </w:p>
+    <w:p>
+      <w:pPr>
+        <w:pStyle w:val="Heading2"/>
         <w:rPr>
           <w:lang w:val="nl-NL"/>
         </w:rPr>
@@ -244,7 +629,7 @@
     </w:p>
     <w:p>
       <w:pPr>
-        <w:pStyle w:val="Lijstalinea"/>
+        <w:pStyle w:val="ListParagraph"/>
         <w:numPr>
           <w:ilvl w:val="0"/>
           <w:numId w:val="4"/>
@@ -256,7 +641,7 @@
     </w:p>
     <w:p>
       <w:pPr>
-        <w:pStyle w:val="Lijstalinea"/>
+        <w:pStyle w:val="ListParagraph"/>
         <w:numPr>
           <w:ilvl w:val="1"/>
           <w:numId w:val="4"/>
@@ -271,7 +656,7 @@
     </w:p>
     <w:p>
       <w:pPr>
-        <w:pStyle w:val="Lijstalinea"/>
+        <w:pStyle w:val="ListParagraph"/>
         <w:numPr>
           <w:ilvl w:val="1"/>
           <w:numId w:val="4"/>
@@ -283,7 +668,7 @@
     </w:p>
     <w:p>
       <w:pPr>
-        <w:pStyle w:val="Lijstalinea"/>
+        <w:pStyle w:val="ListParagraph"/>
         <w:numPr>
           <w:ilvl w:val="1"/>
           <w:numId w:val="4"/>
@@ -295,7 +680,7 @@
     </w:p>
     <w:p>
       <w:pPr>
-        <w:pStyle w:val="Lijstalinea"/>
+        <w:pStyle w:val="ListParagraph"/>
         <w:numPr>
           <w:ilvl w:val="1"/>
           <w:numId w:val="4"/>
@@ -307,7 +692,7 @@
     </w:p>
     <w:p>
       <w:pPr>
-        <w:pStyle w:val="Lijstalinea"/>
+        <w:pStyle w:val="ListParagraph"/>
         <w:numPr>
           <w:ilvl w:val="0"/>
           <w:numId w:val="4"/>
@@ -325,7 +710,7 @@
     </w:p>
     <w:p>
       <w:pPr>
-        <w:pStyle w:val="Lijstalinea"/>
+        <w:pStyle w:val="ListParagraph"/>
         <w:numPr>
           <w:ilvl w:val="1"/>
           <w:numId w:val="4"/>
@@ -335,20 +720,12 @@
         <w:t>Trimming approach</w:t>
       </w:r>
       <w:r>
-        <w:t xml:space="preserve"> (</w:t>
-      </w:r>
-      <w:proofErr w:type="spellStart"/>
-      <w:r>
-        <w:t>its</w:t>
-      </w:r>
-      <w:proofErr w:type="spellEnd"/>
-      <w:r>
-        <w:t xml:space="preserve"> an option, discussable)</w:t>
-      </w:r>
-    </w:p>
-    <w:p>
-      <w:pPr>
-        <w:pStyle w:val="Lijstalinea"/>
+        <w:t xml:space="preserve"> (its an option, discussable)</w:t>
+      </w:r>
+    </w:p>
+    <w:p>
+      <w:pPr>
+        <w:pStyle w:val="ListParagraph"/>
         <w:numPr>
           <w:ilvl w:val="2"/>
           <w:numId w:val="4"/>
@@ -360,7 +737,7 @@
     </w:p>
     <w:p>
       <w:pPr>
-        <w:pStyle w:val="Lijstalinea"/>
+        <w:pStyle w:val="ListParagraph"/>
         <w:numPr>
           <w:ilvl w:val="2"/>
           <w:numId w:val="4"/>
@@ -372,7 +749,7 @@
     </w:p>
     <w:p>
       <w:pPr>
-        <w:pStyle w:val="Lijstalinea"/>
+        <w:pStyle w:val="ListParagraph"/>
         <w:numPr>
           <w:ilvl w:val="3"/>
           <w:numId w:val="4"/>
@@ -384,7 +761,7 @@
     </w:p>
     <w:p>
       <w:pPr>
-        <w:pStyle w:val="Lijstalinea"/>
+        <w:pStyle w:val="ListParagraph"/>
         <w:numPr>
           <w:ilvl w:val="2"/>
           <w:numId w:val="4"/>
@@ -396,34 +773,25 @@
     </w:p>
     <w:p>
       <w:pPr>
-        <w:pStyle w:val="Lijstalinea"/>
+        <w:pStyle w:val="ListParagraph"/>
         <w:numPr>
           <w:ilvl w:val="3"/>
           <w:numId w:val="4"/>
         </w:numPr>
       </w:pPr>
       <w:r>
-        <w:t xml:space="preserve">You change the behaviour of your data set </w:t>
-      </w:r>
-      <w:proofErr w:type="spellStart"/>
-      <w:r>
-        <w:t>molding</w:t>
-      </w:r>
-      <w:proofErr w:type="spellEnd"/>
-      <w:r>
-        <w:t xml:space="preserve"> it to something new</w:t>
-      </w:r>
-    </w:p>
-    <w:p>
-      <w:pPr>
-        <w:pStyle w:val="Lijstalinea"/>
+        <w:t>You change the behaviour of your data set molding it to something new</w:t>
+      </w:r>
+    </w:p>
+    <w:p>
+      <w:pPr>
+        <w:pStyle w:val="ListParagraph"/>
         <w:numPr>
           <w:ilvl w:val="3"/>
           <w:numId w:val="4"/>
         </w:numPr>
       </w:pPr>
       <w:r>
-        <w:lastRenderedPageBreak/>
         <w:t xml:space="preserve">If you use a non-zero gamma, it would </w:t>
       </w:r>
       <w:r>
@@ -435,7 +803,7 @@
     </w:p>
     <w:p>
       <w:pPr>
-        <w:pStyle w:val="Lijstalinea"/>
+        <w:pStyle w:val="ListParagraph"/>
         <w:numPr>
           <w:ilvl w:val="1"/>
           <w:numId w:val="4"/>
@@ -447,7 +815,7 @@
     </w:p>
     <w:p>
       <w:pPr>
-        <w:pStyle w:val="Lijstalinea"/>
+        <w:pStyle w:val="ListParagraph"/>
         <w:numPr>
           <w:ilvl w:val="2"/>
           <w:numId w:val="4"/>
@@ -459,7 +827,7 @@
     </w:p>
     <w:p>
       <w:pPr>
-        <w:pStyle w:val="Lijstalinea"/>
+        <w:pStyle w:val="ListParagraph"/>
         <w:numPr>
           <w:ilvl w:val="2"/>
           <w:numId w:val="4"/>
@@ -471,7 +839,7 @@
     </w:p>
     <w:p>
       <w:pPr>
-        <w:pStyle w:val="Kop2"/>
+        <w:pStyle w:val="Heading2"/>
         <w:rPr>
           <w:lang w:val="nl-NL"/>
         </w:rPr>
@@ -480,20 +848,12 @@
         <w:rPr>
           <w:lang w:val="nl-NL"/>
         </w:rPr>
-        <w:t xml:space="preserve">18-07: Mels + </w:t>
-      </w:r>
-      <w:proofErr w:type="spellStart"/>
-      <w:r>
-        <w:rPr>
-          <w:lang w:val="nl-NL"/>
-        </w:rPr>
-        <w:t>Cleo</w:t>
-      </w:r>
-      <w:proofErr w:type="spellEnd"/>
-    </w:p>
-    <w:p>
-      <w:pPr>
-        <w:pStyle w:val="Lijstalinea"/>
+        <w:t>18-07: Mels + Cleo</w:t>
+      </w:r>
+    </w:p>
+    <w:p>
+      <w:pPr>
+        <w:pStyle w:val="ListParagraph"/>
         <w:numPr>
           <w:ilvl w:val="0"/>
           <w:numId w:val="3"/>
@@ -518,34 +878,12 @@
         <w:rPr>
           <w:lang w:val="en-US"/>
         </w:rPr>
-        <w:t xml:space="preserve">se Least used Links and Max used Links in a certain time window </w:t>
-      </w:r>
-      <w:proofErr w:type="spellStart"/>
-      <w:r>
-        <w:rPr>
-          <w:lang w:val="en-US"/>
-        </w:rPr>
-        <w:t>T_begin</w:t>
-      </w:r>
-      <w:proofErr w:type="spellEnd"/>
-      <w:r>
-        <w:rPr>
-          <w:lang w:val="en-US"/>
-        </w:rPr>
-        <w:t xml:space="preserve"> till </w:t>
-      </w:r>
-      <w:proofErr w:type="spellStart"/>
-      <w:r>
-        <w:rPr>
-          <w:lang w:val="en-US"/>
-        </w:rPr>
-        <w:t>T_end</w:t>
-      </w:r>
-      <w:proofErr w:type="spellEnd"/>
-    </w:p>
-    <w:p>
-      <w:pPr>
-        <w:pStyle w:val="Lijstalinea"/>
+        <w:t>se Least used Links and Max used Links in a certain time window T_begin till T_end</w:t>
+      </w:r>
+    </w:p>
+    <w:p>
+      <w:pPr>
+        <w:pStyle w:val="ListParagraph"/>
         <w:numPr>
           <w:ilvl w:val="0"/>
           <w:numId w:val="3"/>
@@ -554,24 +892,16 @@
           <w:lang w:val="en-US"/>
         </w:rPr>
       </w:pPr>
-      <w:proofErr w:type="spellStart"/>
-      <w:r>
-        <w:rPr>
-          <w:lang w:val="en-US"/>
-        </w:rPr>
-        <w:t>Mels</w:t>
-      </w:r>
-      <w:proofErr w:type="spellEnd"/>
-      <w:r>
-        <w:rPr>
-          <w:lang w:val="en-US"/>
-        </w:rPr>
-        <w:t xml:space="preserve">: Adjusted followup.py to use isolation in a certain time window. </w:t>
-      </w:r>
-    </w:p>
-    <w:p>
-      <w:pPr>
-        <w:pStyle w:val="Lijstalinea"/>
+      <w:r>
+        <w:rPr>
+          <w:lang w:val="en-US"/>
+        </w:rPr>
+        <w:t xml:space="preserve">Mels: Adjusted followup.py to use isolation in a certain time window. </w:t>
+      </w:r>
+    </w:p>
+    <w:p>
+      <w:pPr>
+        <w:pStyle w:val="ListParagraph"/>
         <w:numPr>
           <w:ilvl w:val="0"/>
           <w:numId w:val="3"/>
@@ -603,7 +933,7 @@
     </w:p>
     <w:p>
       <w:pPr>
-        <w:pStyle w:val="Lijstalinea"/>
+        <w:pStyle w:val="ListParagraph"/>
         <w:numPr>
           <w:ilvl w:val="0"/>
           <w:numId w:val="3"/>
@@ -616,26 +946,12 @@
         <w:rPr>
           <w:lang w:val="en-US"/>
         </w:rPr>
-        <w:t xml:space="preserve">Cleo: created script to determine T10%, T20% </w:t>
-      </w:r>
-      <w:proofErr w:type="spellStart"/>
-      <w:r>
-        <w:rPr>
-          <w:lang w:val="en-US"/>
-        </w:rPr>
-        <w:t>etc</w:t>
-      </w:r>
-      <w:proofErr w:type="spellEnd"/>
-      <w:r>
-        <w:rPr>
-          <w:lang w:val="en-US"/>
-        </w:rPr>
-        <w:t xml:space="preserve">: the timestep at which for instance 10% of nodes is infected. In her paper she used this to compare the time windows over different datasets (for instance by running mitigation from T10% to 2*T10%. </w:t>
-      </w:r>
-    </w:p>
-    <w:p>
-      <w:pPr>
-        <w:pStyle w:val="Lijstalinea"/>
+        <w:t xml:space="preserve">Cleo: created script to determine T10%, T20% etc: the timestep at which for instance 10% of nodes is infected. In her paper she used this to compare the time windows over different datasets (for instance by running mitigation from T10% to 2*T10%. </w:t>
+      </w:r>
+    </w:p>
+    <w:p>
+      <w:pPr>
+        <w:pStyle w:val="ListParagraph"/>
         <w:numPr>
           <w:ilvl w:val="0"/>
           <w:numId w:val="3"/>
@@ -644,19 +960,11 @@
           <w:lang w:val="en-US"/>
         </w:rPr>
       </w:pPr>
-      <w:proofErr w:type="spellStart"/>
-      <w:r>
-        <w:rPr>
-          <w:lang w:val="en-US"/>
-        </w:rPr>
-        <w:t>Mels</w:t>
-      </w:r>
-      <w:proofErr w:type="spellEnd"/>
-      <w:r>
-        <w:rPr>
-          <w:lang w:val="en-US"/>
-        </w:rPr>
-        <w:t>: added a trimming program that can delete unused timestamps, see the next figures</w:t>
+      <w:r>
+        <w:rPr>
+          <w:lang w:val="en-US"/>
+        </w:rPr>
+        <w:t>Mels: added a trimming program that can delete unused timestamps, see the next figures</w:t>
       </w:r>
     </w:p>
     <w:p>
@@ -672,6 +980,7 @@
           <w:noProof/>
           <w:lang w:val="en-US"/>
         </w:rPr>
+        <w:lastRenderedPageBreak/>
         <w:drawing>
           <wp:inline distT="0" distB="0" distL="0" distR="0" wp14:anchorId="2E393521" wp14:editId="1186F0B7">
             <wp:extent cx="2875150" cy="1401445"/>
@@ -891,25 +1200,7 @@
           <w:iCs/>
           <w:lang w:val="en-US"/>
         </w:rPr>
-        <w:t xml:space="preserve"> Haggle '</w:t>
-      </w:r>
-      <w:proofErr w:type="spellStart"/>
-      <w:r>
-        <w:rPr>
-          <w:i/>
-          <w:iCs/>
-          <w:lang w:val="en-US"/>
-        </w:rPr>
-        <w:t>vanille</w:t>
-      </w:r>
-      <w:proofErr w:type="spellEnd"/>
-      <w:r>
-        <w:rPr>
-          <w:i/>
-          <w:iCs/>
-          <w:lang w:val="en-US"/>
-        </w:rPr>
-        <w:t xml:space="preserve">'. </w:t>
+        <w:t xml:space="preserve"> Haggle 'vanille'. </w:t>
       </w:r>
       <w:r>
         <w:rPr>
@@ -927,25 +1218,7 @@
           <w:iCs/>
           <w:lang w:val="en-US"/>
         </w:rPr>
-        <w:t xml:space="preserve"> Haggle trimmed '</w:t>
-      </w:r>
-      <w:proofErr w:type="spellStart"/>
-      <w:r>
-        <w:rPr>
-          <w:i/>
-          <w:iCs/>
-          <w:lang w:val="en-US"/>
-        </w:rPr>
-        <w:t>vanille</w:t>
-      </w:r>
-      <w:proofErr w:type="spellEnd"/>
-      <w:r>
-        <w:rPr>
-          <w:i/>
-          <w:iCs/>
-          <w:lang w:val="en-US"/>
-        </w:rPr>
-        <w:t xml:space="preserve">'. </w:t>
+        <w:t xml:space="preserve"> Haggle trimmed 'vanille'. </w:t>
       </w:r>
       <w:r>
         <w:rPr>
@@ -963,66 +1236,30 @@
           <w:iCs/>
           <w:lang w:val="en-US"/>
         </w:rPr>
-        <w:t xml:space="preserve">Isolation started at </w:t>
-      </w:r>
-      <w:proofErr w:type="spellStart"/>
+        <w:t xml:space="preserve">Isolation started at Tbegin = 3000 and with initial infection window of Tisolation = 5000 of both respectively Haggle and Haggle trimmed. </w:t>
+      </w:r>
       <w:r>
         <w:rPr>
           <w:i/>
           <w:iCs/>
           <w:lang w:val="en-US"/>
         </w:rPr>
-        <w:t>Tbegin</w:t>
-      </w:r>
-      <w:proofErr w:type="spellEnd"/>
+        <w:t xml:space="preserve">(all figures can be found in the </w:t>
+      </w:r>
       <w:r>
         <w:rPr>
           <w:i/>
           <w:iCs/>
           <w:lang w:val="en-US"/>
         </w:rPr>
-        <w:t xml:space="preserve"> = 3000 and with initial infection window of </w:t>
-      </w:r>
-      <w:proofErr w:type="spellStart"/>
+        <w:t>folder</w:t>
+      </w:r>
       <w:r>
         <w:rPr>
           <w:i/>
           <w:iCs/>
           <w:lang w:val="en-US"/>
         </w:rPr>
-        <w:t>Tisolation</w:t>
-      </w:r>
-      <w:proofErr w:type="spellEnd"/>
-      <w:r>
-        <w:rPr>
-          <w:i/>
-          <w:iCs/>
-          <w:lang w:val="en-US"/>
-        </w:rPr>
-        <w:t xml:space="preserve"> = 5000 of both respectively Haggle and Haggle trimmed. </w:t>
-      </w:r>
-      <w:r>
-        <w:rPr>
-          <w:i/>
-          <w:iCs/>
-          <w:lang w:val="en-US"/>
-        </w:rPr>
-        <w:t xml:space="preserve">(all figures can be found in the </w:t>
-      </w:r>
-      <w:r>
-        <w:rPr>
-          <w:i/>
-          <w:iCs/>
-          <w:lang w:val="en-US"/>
-        </w:rPr>
-        <w:t>folder</w:t>
-      </w:r>
-      <w:r>
-        <w:rPr>
-          <w:i/>
-          <w:iCs/>
-          <w:lang w:val="en-US"/>
-        </w:rPr>
         <w:t>: images)</w:t>
       </w:r>
     </w:p>
@@ -1054,13 +1291,13 @@
       </w:pPr>
       <w:r>
         <w:rPr>
-          <w:rStyle w:val="Kop2Char"/>
+          <w:rStyle w:val="Heading2Char"/>
         </w:rPr>
         <w:t xml:space="preserve">06-07: </w:t>
       </w:r>
       <w:r>
         <w:rPr>
-          <w:rStyle w:val="Kop2Char"/>
+          <w:rStyle w:val="Heading2Char"/>
         </w:rPr>
         <w:t>Thierry + Cleo</w:t>
       </w:r>
@@ -1075,48 +1312,20 @@
         <w:rPr>
           <w:lang w:val="en-US"/>
         </w:rPr>
-        <w:t xml:space="preserve">run and rescale datasets to </w:t>
-      </w:r>
-      <w:proofErr w:type="spellStart"/>
-      <w:r>
-        <w:rPr>
-          <w:lang w:val="en-US"/>
-        </w:rPr>
-        <w:t>Tmax</w:t>
-      </w:r>
-      <w:proofErr w:type="spellEnd"/>
-      <w:r>
-        <w:rPr>
-          <w:lang w:val="en-US"/>
-        </w:rPr>
-        <w:t xml:space="preserve"> = 1. </w:t>
-      </w:r>
-    </w:p>
-    <w:p>
-      <w:pPr>
-        <w:rPr>
-          <w:lang w:val="en-US"/>
-        </w:rPr>
-      </w:pPr>
-      <w:r>
-        <w:rPr>
-          <w:lang w:val="en-US"/>
-        </w:rPr>
-        <w:t xml:space="preserve">This is the figure, the </w:t>
-      </w:r>
-      <w:proofErr w:type="spellStart"/>
-      <w:r>
-        <w:rPr>
-          <w:lang w:val="en-US"/>
-        </w:rPr>
-        <w:t>npy</w:t>
-      </w:r>
-      <w:proofErr w:type="spellEnd"/>
-      <w:r>
-        <w:rPr>
-          <w:lang w:val="en-US"/>
-        </w:rPr>
-        <w:t xml:space="preserve"> arrays in the folder are the arrays for beta = 1 and no recovery. Analysis and plot was done in a separate file. </w:t>
+        <w:t xml:space="preserve">run and rescale datasets to Tmax = 1. </w:t>
+      </w:r>
+    </w:p>
+    <w:p>
+      <w:pPr>
+        <w:rPr>
+          <w:lang w:val="en-US"/>
+        </w:rPr>
+      </w:pPr>
+      <w:r>
+        <w:rPr>
+          <w:lang w:val="en-US"/>
+        </w:rPr>
+        <w:t xml:space="preserve">This is the figure, the npy arrays in the folder are the arrays for beta = 1 and no recovery. Analysis and plot was done in a separate file. </w:t>
       </w:r>
     </w:p>
     <w:p>
@@ -1129,7 +1338,6 @@
         <w:rPr>
           <w:noProof/>
         </w:rPr>
-        <w:lastRenderedPageBreak/>
         <w:drawing>
           <wp:inline distT="0" distB="0" distL="0" distR="0" wp14:anchorId="1D456A99" wp14:editId="57F892B9">
             <wp:extent cx="4067175" cy="2686050"/>
@@ -1175,7 +1383,7 @@
     </w:p>
     <w:p>
       <w:pPr>
-        <w:pStyle w:val="Kop2"/>
+        <w:pStyle w:val="Heading2"/>
         <w:rPr>
           <w:lang w:val="en-US"/>
         </w:rPr>
@@ -1189,7 +1397,7 @@
     </w:p>
     <w:p>
       <w:pPr>
-        <w:pStyle w:val="Lijstalinea"/>
+        <w:pStyle w:val="ListParagraph"/>
         <w:numPr>
           <w:ilvl w:val="0"/>
           <w:numId w:val="1"/>
@@ -1244,7 +1452,7 @@
     </w:p>
     <w:p>
       <w:pPr>
-        <w:pStyle w:val="Lijstalinea"/>
+        <w:pStyle w:val="ListParagraph"/>
         <w:numPr>
           <w:ilvl w:val="0"/>
           <w:numId w:val="1"/>
@@ -1257,33 +1465,20 @@
         <w:rPr>
           <w:lang w:val="en-US"/>
         </w:rPr>
-        <w:t xml:space="preserve">The data HS datasets should now be imported in the same fashion as the ordered MIT data set. The nodes are </w:t>
-      </w:r>
-      <w:proofErr w:type="spellStart"/>
-      <w:r>
-        <w:rPr>
-          <w:lang w:val="en-US"/>
-        </w:rPr>
-        <w:t>ordened</w:t>
-      </w:r>
-      <w:proofErr w:type="spellEnd"/>
-      <w:r>
-        <w:rPr>
-          <w:lang w:val="en-US"/>
-        </w:rPr>
-        <w:t xml:space="preserve"> from 0 to a maximum number.</w:t>
-      </w:r>
-    </w:p>
-    <w:p>
-      <w:pPr>
-        <w:rPr>
-          <w:lang w:val="en-US"/>
-        </w:rPr>
-      </w:pPr>
-    </w:p>
-    <w:p>
-      <w:pPr>
-        <w:pStyle w:val="Lijstalinea"/>
+        <w:lastRenderedPageBreak/>
+        <w:t>The data HS datasets should now be imported in the same fashion as the ordered MIT data set. The nodes are ordened from 0 to a maximum number.</w:t>
+      </w:r>
+    </w:p>
+    <w:p>
+      <w:pPr>
+        <w:rPr>
+          <w:lang w:val="en-US"/>
+        </w:rPr>
+      </w:pPr>
+    </w:p>
+    <w:p>
+      <w:pPr>
+        <w:pStyle w:val="ListParagraph"/>
         <w:numPr>
           <w:ilvl w:val="0"/>
           <w:numId w:val="2"/>
@@ -1301,7 +1496,7 @@
     </w:p>
     <w:p>
       <w:pPr>
-        <w:pStyle w:val="Lijstalinea"/>
+        <w:pStyle w:val="ListParagraph"/>
         <w:numPr>
           <w:ilvl w:val="0"/>
           <w:numId w:val="2"/>
@@ -1319,7 +1514,7 @@
     </w:p>
     <w:p>
       <w:pPr>
-        <w:pStyle w:val="Lijstalinea"/>
+        <w:pStyle w:val="ListParagraph"/>
         <w:numPr>
           <w:ilvl w:val="0"/>
           <w:numId w:val="2"/>
@@ -1337,7 +1532,7 @@
     </w:p>
     <w:p>
       <w:pPr>
-        <w:pStyle w:val="Lijstalinea"/>
+        <w:pStyle w:val="ListParagraph"/>
         <w:numPr>
           <w:ilvl w:val="0"/>
           <w:numId w:val="2"/>
@@ -1355,7 +1550,7 @@
     </w:p>
     <w:p>
       <w:pPr>
-        <w:pStyle w:val="Lijstalinea"/>
+        <w:pStyle w:val="ListParagraph"/>
         <w:numPr>
           <w:ilvl w:val="0"/>
           <w:numId w:val="2"/>
@@ -1373,7 +1568,7 @@
     </w:p>
     <w:p>
       <w:pPr>
-        <w:pStyle w:val="Lijstalinea"/>
+        <w:pStyle w:val="ListParagraph"/>
         <w:numPr>
           <w:ilvl w:val="0"/>
           <w:numId w:val="2"/>
@@ -1386,40 +1581,12 @@
         <w:rPr>
           <w:lang w:val="en-US"/>
         </w:rPr>
-        <w:t xml:space="preserve">Primary School (31) seems </w:t>
-      </w:r>
-      <w:proofErr w:type="spellStart"/>
-      <w:r>
-        <w:rPr>
-          <w:lang w:val="en-US"/>
-        </w:rPr>
-        <w:t>devided</w:t>
-      </w:r>
-      <w:proofErr w:type="spellEnd"/>
-      <w:r>
-        <w:rPr>
-          <w:lang w:val="en-US"/>
-        </w:rPr>
-        <w:t xml:space="preserve"> into two </w:t>
-      </w:r>
-      <w:proofErr w:type="spellStart"/>
-      <w:r>
-        <w:rPr>
-          <w:lang w:val="en-US"/>
-        </w:rPr>
-        <w:t>seperate</w:t>
-      </w:r>
-      <w:proofErr w:type="spellEnd"/>
-      <w:r>
-        <w:rPr>
-          <w:lang w:val="en-US"/>
-        </w:rPr>
-        <w:t xml:space="preserve"> days: https://journals.plos.org/plosone/article?id=10.1371/journal.pone.0023176</w:t>
-      </w:r>
-    </w:p>
-    <w:p>
-      <w:pPr>
-        <w:pStyle w:val="Lijstalinea"/>
+        <w:t>Primary School (31) seems devided into two seperate days: https://journals.plos.org/plosone/article?id=10.1371/journal.pone.0023176</w:t>
+      </w:r>
+    </w:p>
+    <w:p>
+      <w:pPr>
+        <w:pStyle w:val="ListParagraph"/>
         <w:numPr>
           <w:ilvl w:val="0"/>
           <w:numId w:val="2"/>
@@ -1437,7 +1604,7 @@
     </w:p>
     <w:p>
       <w:pPr>
-        <w:pStyle w:val="Lijstalinea"/>
+        <w:pStyle w:val="ListParagraph"/>
         <w:numPr>
           <w:ilvl w:val="0"/>
           <w:numId w:val="2"/>
@@ -1455,7 +1622,7 @@
     </w:p>
     <w:p>
       <w:pPr>
-        <w:pStyle w:val="Lijstalinea"/>
+        <w:pStyle w:val="ListParagraph"/>
         <w:numPr>
           <w:ilvl w:val="0"/>
           <w:numId w:val="2"/>
@@ -1480,7 +1647,7 @@
     </w:p>
     <w:p>
       <w:pPr>
-        <w:pStyle w:val="Lijstalinea"/>
+        <w:pStyle w:val="ListParagraph"/>
         <w:numPr>
           <w:ilvl w:val="0"/>
           <w:numId w:val="2"/>
@@ -1498,7 +1665,7 @@
     </w:p>
     <w:p>
       <w:pPr>
-        <w:pStyle w:val="Lijstalinea"/>
+        <w:pStyle w:val="ListParagraph"/>
         <w:numPr>
           <w:ilvl w:val="0"/>
           <w:numId w:val="2"/>
@@ -1516,7 +1683,7 @@
     </w:p>
     <w:p>
       <w:pPr>
-        <w:pStyle w:val="Lijstalinea"/>
+        <w:pStyle w:val="ListParagraph"/>
         <w:numPr>
           <w:ilvl w:val="0"/>
           <w:numId w:val="2"/>
@@ -1534,7 +1701,7 @@
     </w:p>
     <w:p>
       <w:pPr>
-        <w:pStyle w:val="Lijstalinea"/>
+        <w:pStyle w:val="ListParagraph"/>
         <w:numPr>
           <w:ilvl w:val="0"/>
           <w:numId w:val="2"/>
@@ -1552,7 +1719,7 @@
     </w:p>
     <w:p>
       <w:pPr>
-        <w:pStyle w:val="Lijstalinea"/>
+        <w:pStyle w:val="ListParagraph"/>
         <w:numPr>
           <w:ilvl w:val="0"/>
           <w:numId w:val="2"/>
@@ -1561,19 +1728,11 @@
           <w:lang w:val="en-US"/>
         </w:rPr>
       </w:pPr>
-      <w:proofErr w:type="spellStart"/>
-      <w:r>
-        <w:rPr>
-          <w:lang w:val="en-US"/>
-        </w:rPr>
-        <w:t>COllegemsg</w:t>
-      </w:r>
-      <w:proofErr w:type="spellEnd"/>
-      <w:r>
-        <w:rPr>
-          <w:lang w:val="en-US"/>
-        </w:rPr>
-        <w:t xml:space="preserve"> (39) </w:t>
+      <w:r>
+        <w:rPr>
+          <w:lang w:val="en-US"/>
+        </w:rPr>
+        <w:t xml:space="preserve">COllegemsg (39) </w:t>
       </w:r>
     </w:p>
     <w:p>
@@ -1594,7 +1753,7 @@
 </file>
 
 <file path=word/numbering.xml><?xml version="1.0" encoding="utf-8"?>
-<w:numbering xmlns:wpc="http://schemas.microsoft.com/office/word/2010/wordprocessingCanvas" xmlns:cx="http://schemas.microsoft.com/office/drawing/2014/chartex" xmlns:cx1="http://schemas.microsoft.com/office/drawing/2015/9/8/chartex" xmlns:cx2="http://schemas.microsoft.com/office/drawing/2015/10/21/chartex" xmlns:cx3="http://schemas.microsoft.com/office/drawing/2016/5/9/chartex" xmlns:cx4="http://schemas.microsoft.com/office/drawing/2016/5/10/chartex" xmlns:cx5="http://schemas.microsoft.com/office/drawing/2016/5/11/chartex" xmlns:cx6="http://schemas.microsoft.com/office/drawing/2016/5/12/chartex" xmlns:cx7="http://schemas.microsoft.com/office/drawing/2016/5/13/chartex" xmlns:cx8="http://schemas.microsoft.com/office/drawing/2016/5/14/chartex" xmlns:mc="http://schemas.openxmlformats.org/markup-compatibility/2006" xmlns:aink="http://schemas.microsoft.com/office/drawing/2016/ink" xmlns:am3d="http://schemas.microsoft.com/office/drawing/2017/model3d" xmlns:o="urn:schemas-microsoft-com:office:office" xmlns:r="http://schemas.openxmlformats.org/officeDocument/2006/relationships" xmlns:m="http://schemas.openxmlformats.org/officeDocument/2006/math" xmlns:v="urn:schemas-microsoft-com:vml" xmlns:wp14="http://schemas.microsoft.com/office/word/2010/wordprocessingDrawing" xmlns:wp="http://schemas.openxmlformats.org/drawingml/2006/wordprocessingDrawing" xmlns:w10="urn:schemas-microsoft-com:office:word" xmlns:w="http://schemas.openxmlformats.org/wordprocessingml/2006/main" xmlns:w14="http://schemas.microsoft.com/office/word/2010/wordml" xmlns:w15="http://schemas.microsoft.com/office/word/2012/wordml" xmlns:w16cex="http://schemas.microsoft.com/office/word/2018/wordml/cex" xmlns:w16cid="http://schemas.microsoft.com/office/word/2016/wordml/cid" xmlns:w16="http://schemas.microsoft.com/office/word/2018/wordml" xmlns:w16se="http://schemas.microsoft.com/office/word/2015/wordml/symex" xmlns:wpg="http://schemas.microsoft.com/office/word/2010/wordprocessingGroup" xmlns:wpi="http://schemas.microsoft.com/office/word/2010/wordprocessingInk" xmlns:wne="http://schemas.microsoft.com/office/word/2006/wordml" xmlns:wps="http://schemas.microsoft.com/office/word/2010/wordprocessingShape" mc:Ignorable="w14 w15 w16se w16cid w16 w16cex wp14">
+<w:numbering xmlns:wpc="http://schemas.microsoft.com/office/word/2010/wordprocessingCanvas" xmlns:cx="http://schemas.microsoft.com/office/drawing/2014/chartex" xmlns:cx1="http://schemas.microsoft.com/office/drawing/2015/9/8/chartex" xmlns:cx2="http://schemas.microsoft.com/office/drawing/2015/10/21/chartex" xmlns:cx3="http://schemas.microsoft.com/office/drawing/2016/5/9/chartex" xmlns:cx4="http://schemas.microsoft.com/office/drawing/2016/5/10/chartex" xmlns:cx5="http://schemas.microsoft.com/office/drawing/2016/5/11/chartex" xmlns:cx6="http://schemas.microsoft.com/office/drawing/2016/5/12/chartex" xmlns:cx7="http://schemas.microsoft.com/office/drawing/2016/5/13/chartex" xmlns:cx8="http://schemas.microsoft.com/office/drawing/2016/5/14/chartex" xmlns:mc="http://schemas.openxmlformats.org/markup-compatibility/2006" xmlns:aink="http://schemas.microsoft.com/office/drawing/2016/ink" xmlns:am3d="http://schemas.microsoft.com/office/drawing/2017/model3d" xmlns:o="urn:schemas-microsoft-com:office:office" xmlns:r="http://schemas.openxmlformats.org/officeDocument/2006/relationships" xmlns:m="http://schemas.openxmlformats.org/officeDocument/2006/math" xmlns:v="urn:schemas-microsoft-com:vml" xmlns:wp14="http://schemas.microsoft.com/office/word/2010/wordprocessingDrawing" xmlns:wp="http://schemas.openxmlformats.org/drawingml/2006/wordprocessingDrawing" xmlns:w10="urn:schemas-microsoft-com:office:word" xmlns:w="http://schemas.openxmlformats.org/wordprocessingml/2006/main" xmlns:w14="http://schemas.microsoft.com/office/word/2010/wordml" xmlns:w15="http://schemas.microsoft.com/office/word/2012/wordml" xmlns:w16cid="http://schemas.microsoft.com/office/word/2016/wordml/cid" xmlns:w16se="http://schemas.microsoft.com/office/word/2015/wordml/symex" xmlns:wpg="http://schemas.microsoft.com/office/word/2010/wordprocessingGroup" xmlns:wpi="http://schemas.microsoft.com/office/word/2010/wordprocessingInk" xmlns:wne="http://schemas.microsoft.com/office/word/2006/wordml" xmlns:wps="http://schemas.microsoft.com/office/word/2010/wordprocessingShape" mc:Ignorable="w14 w15 w16se w16cid wp14">
   <w:abstractNum w:abstractNumId="0" w15:restartNumberingAfterBreak="0">
     <w:nsid w:val="062B61D4"/>
     <w:multiLevelType w:val="hybridMultilevel"/>
@@ -2384,7 +2543,7 @@
 </file>
 
 <file path=word/styles.xml><?xml version="1.0" encoding="utf-8"?>
-<w:styles xmlns:mc="http://schemas.openxmlformats.org/markup-compatibility/2006" xmlns:r="http://schemas.openxmlformats.org/officeDocument/2006/relationships" xmlns:w="http://schemas.openxmlformats.org/wordprocessingml/2006/main" xmlns:w14="http://schemas.microsoft.com/office/word/2010/wordml" xmlns:w15="http://schemas.microsoft.com/office/word/2012/wordml" xmlns:w16cex="http://schemas.microsoft.com/office/word/2018/wordml/cex" xmlns:w16cid="http://schemas.microsoft.com/office/word/2016/wordml/cid" xmlns:w16="http://schemas.microsoft.com/office/word/2018/wordml" xmlns:w16se="http://schemas.microsoft.com/office/word/2015/wordml/symex" mc:Ignorable="w14 w15 w16se w16cid w16 w16cex">
+<w:styles xmlns:mc="http://schemas.openxmlformats.org/markup-compatibility/2006" xmlns:r="http://schemas.openxmlformats.org/officeDocument/2006/relationships" xmlns:w="http://schemas.openxmlformats.org/wordprocessingml/2006/main" xmlns:w14="http://schemas.microsoft.com/office/word/2010/wordml" xmlns:w15="http://schemas.microsoft.com/office/word/2012/wordml" xmlns:w16cid="http://schemas.microsoft.com/office/word/2016/wordml/cid" xmlns:w16se="http://schemas.microsoft.com/office/word/2015/wordml/symex" mc:Ignorable="w14 w15 w16se w16cid">
   <w:docDefaults>
     <w:rPrDefault>
       <w:rPr>
@@ -2778,18 +2937,18 @@
     <w:lsdException w:name="Unresolved Mention" w:semiHidden="1" w:unhideWhenUsed="1"/>
     <w:lsdException w:name="Smart Link" w:semiHidden="1" w:unhideWhenUsed="1"/>
   </w:latentStyles>
-  <w:style w:type="paragraph" w:default="1" w:styleId="Standaard">
+  <w:style w:type="paragraph" w:default="1" w:styleId="Normal">
     <w:name w:val="Normal"/>
     <w:qFormat/>
     <w:rPr>
       <w:lang w:val="en-GB"/>
     </w:rPr>
   </w:style>
-  <w:style w:type="paragraph" w:styleId="Kop1">
+  <w:style w:type="paragraph" w:styleId="Heading1">
     <w:name w:val="heading 1"/>
-    <w:basedOn w:val="Standaard"/>
-    <w:next w:val="Standaard"/>
-    <w:link w:val="Kop1Char"/>
+    <w:basedOn w:val="Normal"/>
+    <w:next w:val="Normal"/>
+    <w:link w:val="Heading1Char"/>
     <w:uiPriority w:val="9"/>
     <w:qFormat/>
     <w:rsid w:val="003A064A"/>
@@ -2806,11 +2965,11 @@
       <w:szCs w:val="32"/>
     </w:rPr>
   </w:style>
-  <w:style w:type="paragraph" w:styleId="Kop2">
+  <w:style w:type="paragraph" w:styleId="Heading2">
     <w:name w:val="heading 2"/>
-    <w:basedOn w:val="Standaard"/>
-    <w:next w:val="Standaard"/>
-    <w:link w:val="Kop2Char"/>
+    <w:basedOn w:val="Normal"/>
+    <w:next w:val="Normal"/>
+    <w:link w:val="Heading2Char"/>
     <w:uiPriority w:val="9"/>
     <w:unhideWhenUsed/>
     <w:qFormat/>
@@ -2828,11 +2987,11 @@
       <w:szCs w:val="26"/>
     </w:rPr>
   </w:style>
-  <w:style w:type="paragraph" w:styleId="Kop3">
+  <w:style w:type="paragraph" w:styleId="Heading3">
     <w:name w:val="heading 3"/>
-    <w:basedOn w:val="Standaard"/>
-    <w:next w:val="Standaard"/>
-    <w:link w:val="Kop3Char"/>
+    <w:basedOn w:val="Normal"/>
+    <w:next w:val="Normal"/>
+    <w:link w:val="Heading3Char"/>
     <w:uiPriority w:val="9"/>
     <w:unhideWhenUsed/>
     <w:qFormat/>
@@ -2850,13 +3009,13 @@
       <w:szCs w:val="24"/>
     </w:rPr>
   </w:style>
-  <w:style w:type="character" w:default="1" w:styleId="Standaardalinea-lettertype">
+  <w:style w:type="character" w:default="1" w:styleId="DefaultParagraphFont">
     <w:name w:val="Default Paragraph Font"/>
     <w:uiPriority w:val="1"/>
     <w:semiHidden/>
     <w:unhideWhenUsed/>
   </w:style>
-  <w:style w:type="table" w:default="1" w:styleId="Standaardtabel">
+  <w:style w:type="table" w:default="1" w:styleId="TableNormal">
     <w:name w:val="Normal Table"/>
     <w:uiPriority w:val="99"/>
     <w:semiHidden/>
@@ -2871,16 +3030,16 @@
       </w:tblCellMar>
     </w:tblPr>
   </w:style>
-  <w:style w:type="numbering" w:default="1" w:styleId="Geenlijst">
+  <w:style w:type="numbering" w:default="1" w:styleId="NoList">
     <w:name w:val="No List"/>
     <w:uiPriority w:val="99"/>
     <w:semiHidden/>
     <w:unhideWhenUsed/>
   </w:style>
-  <w:style w:type="character" w:customStyle="1" w:styleId="Kop2Char">
-    <w:name w:val="Kop 2 Char"/>
-    <w:basedOn w:val="Standaardalinea-lettertype"/>
-    <w:link w:val="Kop2"/>
+  <w:style w:type="character" w:customStyle="1" w:styleId="Heading2Char">
+    <w:name w:val="Heading 2 Char"/>
+    <w:basedOn w:val="DefaultParagraphFont"/>
+    <w:link w:val="Heading2"/>
     <w:uiPriority w:val="9"/>
     <w:rsid w:val="002C5D97"/>
     <w:rPr>
@@ -2891,9 +3050,9 @@
       <w:lang w:val="en-GB"/>
     </w:rPr>
   </w:style>
-  <w:style w:type="paragraph" w:styleId="Lijstalinea">
+  <w:style w:type="paragraph" w:styleId="ListParagraph">
     <w:name w:val="List Paragraph"/>
-    <w:basedOn w:val="Standaard"/>
+    <w:basedOn w:val="Normal"/>
     <w:uiPriority w:val="34"/>
     <w:qFormat/>
     <w:rsid w:val="002C5D97"/>
@@ -2902,10 +3061,10 @@
       <w:contextualSpacing/>
     </w:pPr>
   </w:style>
-  <w:style w:type="character" w:customStyle="1" w:styleId="Kop1Char">
-    <w:name w:val="Kop 1 Char"/>
-    <w:basedOn w:val="Standaardalinea-lettertype"/>
-    <w:link w:val="Kop1"/>
+  <w:style w:type="character" w:customStyle="1" w:styleId="Heading1Char">
+    <w:name w:val="Heading 1 Char"/>
+    <w:basedOn w:val="DefaultParagraphFont"/>
+    <w:link w:val="Heading1"/>
     <w:uiPriority w:val="9"/>
     <w:rsid w:val="003A064A"/>
     <w:rPr>
@@ -2916,10 +3075,10 @@
       <w:lang w:val="en-GB"/>
     </w:rPr>
   </w:style>
-  <w:style w:type="character" w:customStyle="1" w:styleId="Kop3Char">
-    <w:name w:val="Kop 3 Char"/>
-    <w:basedOn w:val="Standaardalinea-lettertype"/>
-    <w:link w:val="Kop3"/>
+  <w:style w:type="character" w:customStyle="1" w:styleId="Heading3Char">
+    <w:name w:val="Heading 3 Char"/>
+    <w:basedOn w:val="DefaultParagraphFont"/>
+    <w:link w:val="Heading3"/>
     <w:uiPriority w:val="9"/>
     <w:rsid w:val="003A064A"/>
     <w:rPr>
@@ -2929,6 +3088,25 @@
       <w:szCs w:val="24"/>
       <w:lang w:val="en-GB"/>
     </w:rPr>
+  </w:style>
+  <w:style w:type="table" w:styleId="TableGrid">
+    <w:name w:val="Table Grid"/>
+    <w:basedOn w:val="TableNormal"/>
+    <w:uiPriority w:val="39"/>
+    <w:rsid w:val="003A0719"/>
+    <w:pPr>
+      <w:spacing w:after="0" w:line="240" w:lineRule="auto"/>
+    </w:pPr>
+    <w:tblPr>
+      <w:tblBorders>
+        <w:top w:val="single" w:sz="4" w:space="0" w:color="auto"/>
+        <w:left w:val="single" w:sz="4" w:space="0" w:color="auto"/>
+        <w:bottom w:val="single" w:sz="4" w:space="0" w:color="auto"/>
+        <w:right w:val="single" w:sz="4" w:space="0" w:color="auto"/>
+        <w:insideH w:val="single" w:sz="4" w:space="0" w:color="auto"/>
+        <w:insideV w:val="single" w:sz="4" w:space="0" w:color="auto"/>
+      </w:tblBorders>
+    </w:tblPr>
   </w:style>
 </w:styles>
 </file>

</xml_diff>